<commit_message>
[lab 2] Updated description of Avalon bus and more details about peripheral addressing
</commit_message>
<xml_diff>
--- a/lab2/lab2.docx
+++ b/lab2/lab2.docx
@@ -601,8 +601,7 @@
       </w:r>
       <w:r>
         <w:rPr>
-          <w:rFonts w:ascii="Consolas" w:hAnsi="Consolas" w:cs="Consolas"/>
-          <w:sz w:val="18"/>
+          <w:rStyle w:val="MonospaceChar"/>
         </w:rPr>
         <w:t>0x12</w:t>
       </w:r>
@@ -908,6 +907,7 @@
         <w:rPr>
           <w:rStyle w:val="Emphasis"/>
         </w:rPr>
+        <w:lastRenderedPageBreak/>
         <w:t>Manually</w:t>
       </w:r>
       <w:r>
@@ -971,7 +971,7 @@
           <w:noProof/>
         </w:rPr>
         <w:drawing>
-          <wp:inline distT="0" distB="0" distL="0" distR="0" wp14:anchorId="0A7ADDBD" wp14:editId="2699526F">
+          <wp:inline distT="0" distB="0" distL="0" distR="0" wp14:anchorId="0FB471E3" wp14:editId="1881D3EE">
             <wp:extent cx="5943600" cy="3597275"/>
             <wp:effectExtent l="0" t="0" r="0" b="3175"/>
             <wp:docPr id="5" name="Picture 5"/>
@@ -1296,6 +1296,7 @@
         <w:pStyle w:val="Heading3"/>
       </w:pPr>
       <w:r>
+        <w:lastRenderedPageBreak/>
         <w:t xml:space="preserve">The </w:t>
       </w:r>
       <w:proofErr w:type="spellStart"/>
@@ -1333,7 +1334,12 @@
         <w:t>serious engineers</w:t>
       </w:r>
       <w:r>
-        <w:t xml:space="preserve"> have previously used. It consists of an ancestral technique that can be summarized by 1 acronym: </w:t>
+        <w:t xml:space="preserve"> have previously used. It consists of an ancestral tech</w:t>
+      </w:r>
+      <w:bookmarkStart w:id="1" w:name="_GoBack"/>
+      <w:bookmarkEnd w:id="1"/>
+      <w:r>
+        <w:t xml:space="preserve">nique that can be summarized by 1 acronym: </w:t>
       </w:r>
       <w:r>
         <w:rPr>
@@ -1356,20 +1362,23 @@
         <w:proofErr w:type="spellStart"/>
         <w:r>
           <w:rPr>
-            <w:rStyle w:val="SubtleReference"/>
+            <w:rStyle w:val="Hyperlink"/>
           </w:rPr>
           <w:t>Quartus</w:t>
         </w:r>
         <w:proofErr w:type="spellEnd"/>
         <w:r>
           <w:rPr>
-            <w:rStyle w:val="SubtleReference"/>
+            <w:rStyle w:val="Hyperlink"/>
           </w:rPr>
           <w:t xml:space="preserve"> Prime Standard Edition Handbook</w:t>
         </w:r>
       </w:hyperlink>
       <w:r>
-        <w:t xml:space="preserve"> and read the chapters relevant to </w:t>
+        <w:t xml:space="preserve"> </w:t>
+      </w:r>
+      <w:r>
+        <w:t xml:space="preserve">and read the chapters relevant to </w:t>
       </w:r>
       <w:proofErr w:type="spellStart"/>
       <w:r>
@@ -1519,7 +1528,8 @@
           <w:numId w:val="14"/>
         </w:numPr>
         <w:rPr>
-          <w:rStyle w:val="SubtleReference"/>
+          <w:smallCaps/>
+          <w:color w:val="595959" w:themeColor="text1" w:themeTint="A6"/>
         </w:rPr>
       </w:pPr>
       <w:r>
@@ -1607,6 +1617,158 @@
     </w:p>
     <w:p>
       <w:pPr>
+        <w:pStyle w:val="Heading3"/>
+      </w:pPr>
+      <w:r>
+        <w:t>The Avalon Bus</w:t>
+      </w:r>
+    </w:p>
+    <w:p>
+      <w:r>
+        <w:t xml:space="preserve">When you add IP components to a system and connect them to each other, </w:t>
+      </w:r>
+      <w:proofErr w:type="spellStart"/>
+      <w:r>
+        <w:t>Qsys</w:t>
+      </w:r>
+      <w:proofErr w:type="spellEnd"/>
+      <w:r>
+        <w:t xml:space="preserve"> generates a </w:t>
+      </w:r>
+      <w:r>
+        <w:rPr>
+          <w:rStyle w:val="Emphasis"/>
+        </w:rPr>
+        <w:t>bus</w:t>
+      </w:r>
+      <w:r>
+        <w:t xml:space="preserve"> through which all the components can communicate. Many bus designs exist in the industry, </w:t>
+      </w:r>
+      <w:r>
+        <w:t>and</w:t>
+      </w:r>
+      <w:r>
+        <w:t xml:space="preserve"> Altera FPGAs </w:t>
+      </w:r>
+      <w:r>
+        <w:t>use the bus called</w:t>
+      </w:r>
+      <w:r>
+        <w:t xml:space="preserve"> the </w:t>
+      </w:r>
+      <w:r>
+        <w:rPr>
+          <w:rStyle w:val="Emphasis"/>
+        </w:rPr>
+        <w:t>Avalon bus</w:t>
+      </w:r>
+      <w:r>
+        <w:t>.</w:t>
+      </w:r>
+      <w:r>
+        <w:t xml:space="preserve"> You will learn more about the details of the Avalon bus in the course, but what we need to be concerned with at this stage is how </w:t>
+      </w:r>
+      <w:r>
+        <w:t>masters</w:t>
+      </w:r>
+      <w:r>
+        <w:t xml:space="preserve"> “see” </w:t>
+      </w:r>
+      <w:r>
+        <w:t>slaves</w:t>
+      </w:r>
+      <w:r>
+        <w:t xml:space="preserve"> through this bus.</w:t>
+      </w:r>
+    </w:p>
+    <w:p>
+      <w:r>
+        <w:t>Th</w:t>
+      </w:r>
+      <w:r>
+        <w:t>e Avalon bus uses</w:t>
+      </w:r>
+      <w:r>
+        <w:t xml:space="preserve"> </w:t>
+      </w:r>
+      <w:r>
+        <w:rPr>
+          <w:rStyle w:val="Emphasis"/>
+        </w:rPr>
+        <w:t>memory-mapped</w:t>
+      </w:r>
+      <w:r>
+        <w:t xml:space="preserve"> I/</w:t>
+      </w:r>
+      <w:r>
+        <w:t>O</w:t>
+      </w:r>
+      <w:r>
+        <w:t>.</w:t>
+      </w:r>
+      <w:r>
+        <w:t xml:space="preserve"> This means that the same address bus </w:t>
+      </w:r>
+      <w:r>
+        <w:t xml:space="preserve">is used </w:t>
+      </w:r>
+      <w:r>
+        <w:t>to access memory and I/O devices.</w:t>
+      </w:r>
+      <w:r>
+        <w:t xml:space="preserve"> With this</w:t>
+      </w:r>
+      <w:r>
+        <w:t xml:space="preserve"> information we can </w:t>
+      </w:r>
+      <w:r>
+        <w:t xml:space="preserve">now </w:t>
+      </w:r>
+      <w:r>
+        <w:t>say</w:t>
+      </w:r>
+      <w:r>
+        <w:t xml:space="preserve"> that</w:t>
+      </w:r>
+      <w:r>
+        <w:t xml:space="preserve"> masters </w:t>
+      </w:r>
+      <w:r>
+        <w:t>“see” slaves at specific addresses in the master’</w:t>
+      </w:r>
+      <w:r>
+        <w:t>s address space.</w:t>
+      </w:r>
+      <w:r>
+        <w:t xml:space="preserve"> For example, suppose that a </w:t>
+      </w:r>
+      <w:r>
+        <w:t>peripheral</w:t>
+      </w:r>
+      <w:r>
+        <w:t xml:space="preserve"> is visible at address </w:t>
+      </w:r>
+      <w:r>
+        <w:rPr>
+          <w:rStyle w:val="MonospaceChar"/>
+        </w:rPr>
+        <w:t>0x1000</w:t>
+      </w:r>
+      <w:r>
+        <w:t xml:space="preserve"> in a master’s address space, then the master can read/write to the interface by reading/writing at address </w:t>
+      </w:r>
+      <w:r>
+        <w:rPr>
+          <w:rStyle w:val="MonospaceChar"/>
+        </w:rPr>
+        <w:t>0x1000</w:t>
+      </w:r>
+      <w:r>
+        <w:t xml:space="preserve">. </w:t>
+      </w:r>
+    </w:p>
+    <w:p>
+      <w:pPr>
         <w:rPr>
           <w:smallCaps/>
           <w:color w:val="595959" w:themeColor="text1" w:themeTint="A6"/>
@@ -1625,13 +1787,11 @@
         <w:pStyle w:val="Heading1"/>
       </w:pPr>
       <w:r>
+        <w:lastRenderedPageBreak/>
         <w:t>Practice</w:t>
       </w:r>
       <w:r>
-        <w:t xml:space="preserve"> </w:t>
-      </w:r>
-      <w:r>
-        <w:t>–</w:t>
+        <w:t xml:space="preserve"> –</w:t>
       </w:r>
       <w:r>
         <w:t xml:space="preserve"> </w:t>
@@ -1717,31 +1877,25 @@
       </w:r>
       <w:r>
         <w:rPr>
-          <w:rFonts w:ascii="Consolas" w:hAnsi="Consolas" w:cs="Consolas"/>
-          <w:sz w:val="18"/>
+          <w:rStyle w:val="MonospaceChar"/>
         </w:rPr>
         <w:t>“</w:t>
       </w:r>
-      <w:proofErr w:type="spellStart"/>
-      <w:r>
-        <w:rPr>
-          <w:rFonts w:ascii="Consolas" w:hAnsi="Consolas" w:cs="Consolas"/>
-          <w:sz w:val="18"/>
+      <w:r>
+        <w:rPr>
+          <w:rStyle w:val="MonospaceChar"/>
         </w:rPr>
         <w:t>fpga</w:t>
       </w:r>
       <w:r>
         <w:rPr>
-          <w:rFonts w:ascii="Consolas" w:hAnsi="Consolas" w:cs="Consolas"/>
-          <w:sz w:val="18"/>
+          <w:rStyle w:val="MonospaceChar"/>
         </w:rPr>
         <w:t>_intro</w:t>
       </w:r>
-      <w:proofErr w:type="spellEnd"/>
-      <w:r>
-        <w:rPr>
-          <w:rFonts w:ascii="Consolas" w:hAnsi="Consolas" w:cs="Consolas"/>
-          <w:sz w:val="18"/>
+      <w:r>
+        <w:rPr>
+          <w:rStyle w:val="MonospaceChar"/>
         </w:rPr>
         <w:t>”</w:t>
       </w:r>
@@ -1821,63 +1975,31 @@
       </w:r>
       <w:r>
         <w:rPr>
-          <w:rFonts w:ascii="Consolas" w:hAnsi="Consolas" w:cs="Consolas"/>
-          <w:sz w:val="18"/>
+          <w:rStyle w:val="MonospaceChar"/>
         </w:rPr>
         <w:t>“</w:t>
       </w:r>
-      <w:proofErr w:type="spellStart"/>
-      <w:r>
-        <w:rPr>
-          <w:rFonts w:ascii="Consolas" w:hAnsi="Consolas" w:cs="Consolas"/>
-          <w:sz w:val="18"/>
+      <w:r>
+        <w:rPr>
+          <w:rStyle w:val="MonospaceChar"/>
         </w:rPr>
         <w:t>fpga</w:t>
       </w:r>
       <w:r>
         <w:rPr>
-          <w:rFonts w:ascii="Consolas" w:hAnsi="Consolas" w:cs="Consolas"/>
-          <w:sz w:val="18"/>
+          <w:rStyle w:val="MonospaceChar"/>
         </w:rPr>
         <w:t>_intro</w:t>
       </w:r>
-      <w:proofErr w:type="spellEnd"/>
-      <w:r>
-        <w:rPr>
-          <w:rFonts w:ascii="Consolas" w:hAnsi="Consolas" w:cs="Consolas"/>
-          <w:sz w:val="18"/>
-        </w:rPr>
-        <w:t>/</w:t>
-      </w:r>
-      <w:proofErr w:type="spellStart"/>
-      <w:r>
-        <w:rPr>
-          <w:rFonts w:ascii="Consolas" w:hAnsi="Consolas" w:cs="Consolas"/>
-          <w:sz w:val="18"/>
-        </w:rPr>
-        <w:t>hw</w:t>
-      </w:r>
-      <w:proofErr w:type="spellEnd"/>
-      <w:r>
-        <w:rPr>
-          <w:rFonts w:ascii="Consolas" w:hAnsi="Consolas" w:cs="Consolas"/>
-          <w:sz w:val="18"/>
-        </w:rPr>
-        <w:t>/</w:t>
-      </w:r>
-      <w:proofErr w:type="spellStart"/>
-      <w:r>
-        <w:rPr>
-          <w:rFonts w:ascii="Consolas" w:hAnsi="Consolas" w:cs="Consolas"/>
-          <w:sz w:val="18"/>
-        </w:rPr>
-        <w:t>quartus</w:t>
-      </w:r>
-      <w:proofErr w:type="spellEnd"/>
-      <w:r>
-        <w:rPr>
-          <w:rFonts w:ascii="Consolas" w:hAnsi="Consolas" w:cs="Consolas"/>
-          <w:sz w:val="18"/>
+      <w:r>
+        <w:rPr>
+          <w:rStyle w:val="MonospaceChar"/>
+        </w:rPr>
+        <w:t>/hw/quartus</w:t>
+      </w:r>
+      <w:r>
+        <w:rPr>
+          <w:rStyle w:val="MonospaceChar"/>
         </w:rPr>
         <w:t>”</w:t>
       </w:r>
@@ -1899,26 +2021,9 @@
       </w:r>
       <w:r>
         <w:rPr>
-          <w:rFonts w:ascii="Consolas" w:hAnsi="Consolas" w:cs="Consolas"/>
-          <w:sz w:val="18"/>
-        </w:rPr>
-        <w:t>“</w:t>
-      </w:r>
-      <w:proofErr w:type="spellStart"/>
-      <w:r>
-        <w:rPr>
-          <w:rFonts w:ascii="Consolas" w:hAnsi="Consolas" w:cs="Consolas"/>
-          <w:sz w:val="18"/>
-        </w:rPr>
-        <w:t>fpga_intro</w:t>
-      </w:r>
-      <w:proofErr w:type="spellEnd"/>
-      <w:r>
-        <w:rPr>
-          <w:rFonts w:ascii="Consolas" w:hAnsi="Consolas" w:cs="Consolas"/>
-          <w:sz w:val="18"/>
-        </w:rPr>
-        <w:t>”</w:t>
+          <w:rStyle w:val="MonospaceChar"/>
+        </w:rPr>
+        <w:t>“fpga_intro”</w:t>
       </w:r>
       <w:r>
         <w:t xml:space="preserve"> as the project name.</w:t>
@@ -2052,22 +2157,19 @@
       </w:r>
       <w:r>
         <w:rPr>
-          <w:rFonts w:ascii="Consolas" w:hAnsi="Consolas" w:cs="Consolas"/>
-          <w:sz w:val="18"/>
+          <w:rStyle w:val="MonospaceChar"/>
         </w:rPr>
         <w:t>“</w:t>
       </w:r>
       <w:r>
         <w:rPr>
-          <w:rFonts w:ascii="Consolas" w:hAnsi="Consolas" w:cs="Consolas"/>
-          <w:sz w:val="18"/>
+          <w:rStyle w:val="MonospaceChar"/>
         </w:rPr>
         <w:t>pin_assignment_DE0_Nano_SoC.tcl</w:t>
       </w:r>
       <w:r>
         <w:rPr>
-          <w:rFonts w:ascii="Consolas" w:hAnsi="Consolas" w:cs="Consolas"/>
-          <w:sz w:val="18"/>
+          <w:rStyle w:val="MonospaceChar"/>
         </w:rPr>
         <w:t>”</w:t>
       </w:r>
@@ -2211,77 +2313,31 @@
       </w:r>
       <w:r>
         <w:rPr>
-          <w:rFonts w:ascii="Consolas" w:hAnsi="Consolas" w:cs="Consolas"/>
-          <w:sz w:val="18"/>
-        </w:rPr>
-        <w:t>“</w:t>
-      </w:r>
-      <w:proofErr w:type="spellStart"/>
-      <w:r>
-        <w:rPr>
-          <w:rFonts w:ascii="Consolas" w:hAnsi="Consolas" w:cs="Consolas"/>
-          <w:sz w:val="18"/>
-        </w:rPr>
-        <w:t>f</w:t>
-      </w:r>
-      <w:r>
-        <w:rPr>
-          <w:rFonts w:ascii="Consolas" w:hAnsi="Consolas" w:cs="Consolas"/>
-          <w:sz w:val="18"/>
+          <w:rStyle w:val="MonospaceChar"/>
+        </w:rPr>
+        <w:t>“f</w:t>
+      </w:r>
+      <w:r>
+        <w:rPr>
+          <w:rStyle w:val="MonospaceChar"/>
         </w:rPr>
         <w:t>pga_intro</w:t>
       </w:r>
-      <w:proofErr w:type="spellEnd"/>
-      <w:r>
-        <w:rPr>
-          <w:rFonts w:ascii="Consolas" w:hAnsi="Consolas" w:cs="Consolas"/>
-          <w:sz w:val="18"/>
-        </w:rPr>
-        <w:t>/</w:t>
-      </w:r>
-      <w:proofErr w:type="spellStart"/>
-      <w:r>
-        <w:rPr>
-          <w:rFonts w:ascii="Consolas" w:hAnsi="Consolas" w:cs="Consolas"/>
-          <w:sz w:val="18"/>
-        </w:rPr>
-        <w:t>hw</w:t>
-      </w:r>
-      <w:proofErr w:type="spellEnd"/>
-      <w:r>
-        <w:rPr>
-          <w:rFonts w:ascii="Consolas" w:hAnsi="Consolas" w:cs="Consolas"/>
-          <w:sz w:val="18"/>
-        </w:rPr>
-        <w:t>/</w:t>
-      </w:r>
-      <w:proofErr w:type="spellStart"/>
-      <w:r>
-        <w:rPr>
-          <w:rFonts w:ascii="Consolas" w:hAnsi="Consolas" w:cs="Consolas"/>
-          <w:sz w:val="18"/>
-        </w:rPr>
-        <w:t>hdl</w:t>
-      </w:r>
-      <w:proofErr w:type="spellEnd"/>
-      <w:r>
-        <w:rPr>
-          <w:rFonts w:ascii="Consolas" w:hAnsi="Consolas" w:cs="Consolas"/>
-          <w:sz w:val="18"/>
-        </w:rPr>
-        <w:t>/DE0_Nano</w:t>
-      </w:r>
-      <w:r>
-        <w:rPr>
-          <w:rFonts w:ascii="Consolas" w:hAnsi="Consolas" w:cs="Consolas"/>
-          <w:sz w:val="18"/>
+      <w:r>
+        <w:rPr>
+          <w:rStyle w:val="MonospaceChar"/>
+        </w:rPr>
+        <w:t>/hw/hdl/DE0_Nano</w:t>
+      </w:r>
+      <w:r>
+        <w:rPr>
+          <w:rStyle w:val="MonospaceChar"/>
         </w:rPr>
         <w:t>_SoC_top_level.vhd</w:t>
       </w:r>
       <w:r>
         <w:rPr>
-          <w:rFonts w:ascii="Consolas" w:hAnsi="Consolas" w:cs="Consolas"/>
-          <w:sz w:val="18"/>
+          <w:rStyle w:val="MonospaceChar"/>
         </w:rPr>
         <w:t>”</w:t>
       </w:r>
@@ -2342,45 +2398,31 @@
       </w:r>
       <w:r>
         <w:rPr>
-          <w:rFonts w:ascii="Consolas" w:hAnsi="Consolas" w:cs="Consolas"/>
-          <w:sz w:val="18"/>
+          <w:rStyle w:val="MonospaceChar"/>
         </w:rPr>
         <w:t>“</w:t>
       </w:r>
       <w:r>
         <w:rPr>
-          <w:rFonts w:ascii="Consolas" w:hAnsi="Consolas" w:cs="Consolas"/>
-          <w:sz w:val="18"/>
+          <w:rStyle w:val="MonospaceChar"/>
         </w:rPr>
         <w:t>../</w:t>
       </w:r>
-      <w:proofErr w:type="spellStart"/>
-      <w:r>
-        <w:rPr>
-          <w:rFonts w:ascii="Consolas" w:hAnsi="Consolas" w:cs="Consolas"/>
-          <w:sz w:val="18"/>
-        </w:rPr>
-        <w:t>hdl</w:t>
-      </w:r>
-      <w:proofErr w:type="spellEnd"/>
-      <w:r>
-        <w:rPr>
-          <w:rFonts w:ascii="Consolas" w:hAnsi="Consolas" w:cs="Consolas"/>
-          <w:sz w:val="18"/>
-        </w:rPr>
-        <w:t>/DE0_Nano</w:t>
-      </w:r>
-      <w:r>
-        <w:rPr>
-          <w:rFonts w:ascii="Consolas" w:hAnsi="Consolas" w:cs="Consolas"/>
-          <w:sz w:val="18"/>
+      <w:r>
+        <w:rPr>
+          <w:rStyle w:val="MonospaceChar"/>
+        </w:rPr>
+        <w:t>hdl/DE0_Nano</w:t>
+      </w:r>
+      <w:r>
+        <w:rPr>
+          <w:rStyle w:val="MonospaceChar"/>
         </w:rPr>
         <w:t>_SoC_top_level.vhd</w:t>
       </w:r>
       <w:r>
         <w:rPr>
-          <w:rFonts w:ascii="Consolas" w:hAnsi="Consolas" w:cs="Consolas"/>
-          <w:sz w:val="18"/>
+          <w:rStyle w:val="MonospaceChar"/>
         </w:rPr>
         <w:t>”</w:t>
       </w:r>
@@ -2470,45 +2512,31 @@
       </w:r>
       <w:r>
         <w:rPr>
-          <w:rFonts w:ascii="Consolas" w:hAnsi="Consolas" w:cs="Consolas"/>
-          <w:sz w:val="18"/>
+          <w:rStyle w:val="MonospaceChar"/>
         </w:rPr>
         <w:t>“</w:t>
       </w:r>
       <w:r>
         <w:rPr>
-          <w:rFonts w:ascii="Consolas" w:hAnsi="Consolas" w:cs="Consolas"/>
-          <w:sz w:val="18"/>
+          <w:rStyle w:val="MonospaceChar"/>
         </w:rPr>
         <w:t>../</w:t>
       </w:r>
-      <w:proofErr w:type="spellStart"/>
-      <w:r>
-        <w:rPr>
-          <w:rFonts w:ascii="Consolas" w:hAnsi="Consolas" w:cs="Consolas"/>
-          <w:sz w:val="18"/>
-        </w:rPr>
-        <w:t>hdl</w:t>
-      </w:r>
-      <w:proofErr w:type="spellEnd"/>
-      <w:r>
-        <w:rPr>
-          <w:rFonts w:ascii="Consolas" w:hAnsi="Consolas" w:cs="Consolas"/>
-          <w:sz w:val="18"/>
-        </w:rPr>
-        <w:t>/DE0_Nano</w:t>
-      </w:r>
-      <w:r>
-        <w:rPr>
-          <w:rFonts w:ascii="Consolas" w:hAnsi="Consolas" w:cs="Consolas"/>
-          <w:sz w:val="18"/>
+      <w:r>
+        <w:rPr>
+          <w:rStyle w:val="MonospaceChar"/>
+        </w:rPr>
+        <w:t>hdl/DE0_Nano</w:t>
+      </w:r>
+      <w:r>
+        <w:rPr>
+          <w:rStyle w:val="MonospaceChar"/>
         </w:rPr>
         <w:t>_SoC_top_level.vhd</w:t>
       </w:r>
       <w:r>
         <w:rPr>
-          <w:rFonts w:ascii="Consolas" w:hAnsi="Consolas" w:cs="Consolas"/>
-          <w:sz w:val="18"/>
+          <w:rStyle w:val="MonospaceChar"/>
         </w:rPr>
         <w:t>”</w:t>
       </w:r>
@@ -2640,84 +2668,55 @@
       </w:r>
       <w:r>
         <w:rPr>
+          <w:rStyle w:val="MonospaceChar"/>
+        </w:rPr>
+        <w:t>“</w:t>
+      </w:r>
+      <w:r>
+        <w:rPr>
+          <w:rStyle w:val="MonospaceChar"/>
+        </w:rPr>
+        <w:t>system.qsys</w:t>
+      </w:r>
+      <w:r>
+        <w:rPr>
+          <w:rStyle w:val="MonospaceChar"/>
+        </w:rPr>
+        <w:t>”</w:t>
+      </w:r>
+      <w:r>
+        <w:t xml:space="preserve"> under </w:t>
+      </w:r>
+      <w:r>
+        <w:rPr>
+          <w:rStyle w:val="MonospaceChar"/>
+        </w:rPr>
+        <w:t>“</w:t>
+      </w:r>
+      <w:r>
+        <w:rPr>
+          <w:rStyle w:val="MonospaceChar"/>
+        </w:rPr>
+        <w:t>fpga_intro</w:t>
+      </w:r>
+      <w:r>
+        <w:rPr>
+          <w:rStyle w:val="MonospaceChar"/>
+        </w:rPr>
+        <w:t>/hw/quartus</w:t>
+      </w:r>
+      <w:r>
+        <w:rPr>
+          <w:rStyle w:val="MonospaceChar"/>
+        </w:rPr>
+        <w:t>”</w:t>
+      </w:r>
+      <w:r>
+        <w:rPr>
           <w:rFonts w:ascii="Consolas" w:hAnsi="Consolas" w:cs="Consolas"/>
           <w:sz w:val="18"/>
         </w:rPr>
-        <w:t>“</w:t>
-      </w:r>
-      <w:proofErr w:type="spellStart"/>
-      <w:r>
-        <w:rPr>
-          <w:rFonts w:ascii="Consolas" w:hAnsi="Consolas" w:cs="Consolas"/>
-          <w:sz w:val="18"/>
-        </w:rPr>
-        <w:t>system.qsys</w:t>
-      </w:r>
-      <w:proofErr w:type="spellEnd"/>
-      <w:r>
-        <w:rPr>
-          <w:rFonts w:ascii="Consolas" w:hAnsi="Consolas" w:cs="Consolas"/>
-          <w:sz w:val="18"/>
-        </w:rPr>
-        <w:t>”</w:t>
-      </w:r>
-      <w:r>
-        <w:t xml:space="preserve"> under </w:t>
-      </w:r>
-      <w:r>
-        <w:rPr>
-          <w:rFonts w:ascii="Consolas" w:hAnsi="Consolas" w:cs="Consolas"/>
-          <w:sz w:val="18"/>
-        </w:rPr>
-        <w:t>“</w:t>
-      </w:r>
-      <w:proofErr w:type="spellStart"/>
-      <w:r>
-        <w:rPr>
-          <w:rFonts w:ascii="Consolas" w:hAnsi="Consolas" w:cs="Consolas"/>
-          <w:sz w:val="18"/>
-        </w:rPr>
-        <w:t>fpga_intro</w:t>
-      </w:r>
-      <w:proofErr w:type="spellEnd"/>
-      <w:r>
-        <w:rPr>
-          <w:rFonts w:ascii="Consolas" w:hAnsi="Consolas" w:cs="Consolas"/>
-          <w:sz w:val="18"/>
-        </w:rPr>
-        <w:t>/</w:t>
-      </w:r>
-      <w:proofErr w:type="spellStart"/>
-      <w:r>
-        <w:rPr>
-          <w:rFonts w:ascii="Consolas" w:hAnsi="Consolas" w:cs="Consolas"/>
-          <w:sz w:val="18"/>
-        </w:rPr>
-        <w:t>hw</w:t>
-      </w:r>
-      <w:proofErr w:type="spellEnd"/>
-      <w:r>
-        <w:rPr>
-          <w:rFonts w:ascii="Consolas" w:hAnsi="Consolas" w:cs="Consolas"/>
-          <w:sz w:val="18"/>
-        </w:rPr>
-        <w:t>/</w:t>
-      </w:r>
-      <w:proofErr w:type="spellStart"/>
-      <w:r>
-        <w:rPr>
-          <w:rFonts w:ascii="Consolas" w:hAnsi="Consolas" w:cs="Consolas"/>
-          <w:sz w:val="18"/>
-        </w:rPr>
-        <w:t>quartus</w:t>
-      </w:r>
-      <w:proofErr w:type="spellEnd"/>
-      <w:r>
-        <w:rPr>
-          <w:rFonts w:ascii="Consolas" w:hAnsi="Consolas" w:cs="Consolas"/>
-          <w:sz w:val="18"/>
-        </w:rPr>
-        <w:t>”.</w:t>
+        <w:t>.</w:t>
       </w:r>
       <w:r>
         <w:rPr>
@@ -2772,26 +2771,9 @@
       </w:r>
       <w:r>
         <w:rPr>
-          <w:rFonts w:ascii="Consolas" w:hAnsi="Consolas" w:cs="Consolas"/>
-          <w:sz w:val="18"/>
-        </w:rPr>
-        <w:t>“</w:t>
-      </w:r>
-      <w:proofErr w:type="spellStart"/>
-      <w:r>
-        <w:rPr>
-          <w:rFonts w:ascii="Consolas" w:hAnsi="Consolas" w:cs="Consolas"/>
-          <w:sz w:val="18"/>
-        </w:rPr>
-        <w:t>Nios</w:t>
-      </w:r>
-      <w:proofErr w:type="spellEnd"/>
-      <w:r>
-        <w:rPr>
-          <w:rFonts w:ascii="Consolas" w:hAnsi="Consolas" w:cs="Consolas"/>
-          <w:sz w:val="18"/>
-        </w:rPr>
-        <w:t xml:space="preserve"> II Processor”</w:t>
+          <w:rStyle w:val="MonospaceChar"/>
+        </w:rPr>
+        <w:t>“Nios II Processor”</w:t>
       </w:r>
       <w:r>
         <w:t xml:space="preserve"> to act as our main processor.</w:t>
@@ -2841,8 +2823,7 @@
       </w:r>
       <w:r>
         <w:rPr>
-          <w:rFonts w:ascii="Consolas" w:hAnsi="Consolas" w:cs="Consolas"/>
-          <w:sz w:val="18"/>
+          <w:rStyle w:val="MonospaceChar"/>
         </w:rPr>
         <w:t>“On-Chip Memory (RAM or ROM)”</w:t>
       </w:r>
@@ -2927,8 +2908,7 @@
       </w:r>
       <w:r>
         <w:rPr>
-          <w:rFonts w:ascii="Consolas" w:hAnsi="Consolas" w:cs="Consolas"/>
-          <w:sz w:val="18"/>
+          <w:rStyle w:val="MonospaceChar"/>
         </w:rPr>
         <w:t>“JTAG UART”</w:t>
       </w:r>
@@ -2946,6 +2926,7 @@
         <w:spacing w:after="0" w:line="240" w:lineRule="auto"/>
       </w:pPr>
       <w:r>
+        <w:lastRenderedPageBreak/>
         <w:t xml:space="preserve">Click </w:t>
       </w:r>
       <w:r>
@@ -2980,8 +2961,7 @@
       </w:r>
       <w:r>
         <w:rPr>
-          <w:rFonts w:ascii="Consolas" w:hAnsi="Consolas" w:cs="Consolas"/>
-          <w:sz w:val="18"/>
+          <w:rStyle w:val="MonospaceChar"/>
         </w:rPr>
         <w:t>“PIO (Parallel I/O)”</w:t>
       </w:r>
@@ -3024,11 +3004,9 @@
       <w:r>
         <w:t xml:space="preserve"> </w:t>
       </w:r>
-      <w:proofErr w:type="spellStart"/>
-      <w:r>
-        <w:t>leds</w:t>
-      </w:r>
-      <w:proofErr w:type="spellEnd"/>
+      <w:r>
+        <w:t>LEDs</w:t>
+      </w:r>
       <w:r>
         <w:t>.</w:t>
       </w:r>
@@ -3153,24 +3131,19 @@
       </w:r>
       <w:r>
         <w:rPr>
-          <w:rFonts w:ascii="Consolas" w:hAnsi="Consolas" w:cs="Consolas"/>
-          <w:sz w:val="18"/>
+          <w:rStyle w:val="MonospaceChar"/>
         </w:rPr>
         <w:t>“</w:t>
       </w:r>
-      <w:proofErr w:type="spellStart"/>
-      <w:r>
-        <w:rPr>
-          <w:rFonts w:ascii="Consolas" w:hAnsi="Consolas" w:cs="Consolas"/>
-          <w:sz w:val="18"/>
+      <w:r>
+        <w:rPr>
+          <w:rStyle w:val="MonospaceChar"/>
         </w:rPr>
         <w:t>clk</w:t>
       </w:r>
-      <w:proofErr w:type="spellEnd"/>
-      <w:r>
-        <w:rPr>
-          <w:rFonts w:ascii="Consolas" w:hAnsi="Consolas" w:cs="Consolas"/>
-          <w:sz w:val="18"/>
+      <w:r>
+        <w:rPr>
+          <w:rStyle w:val="MonospaceChar"/>
         </w:rPr>
         <w:t>”</w:t>
       </w:r>
@@ -3179,22 +3152,19 @@
       </w:r>
       <w:r>
         <w:rPr>
-          <w:rFonts w:ascii="Consolas" w:hAnsi="Consolas" w:cs="Consolas"/>
-          <w:sz w:val="18"/>
+          <w:rStyle w:val="MonospaceChar"/>
         </w:rPr>
         <w:t>“</w:t>
       </w:r>
       <w:r>
         <w:rPr>
-          <w:rFonts w:ascii="Consolas" w:hAnsi="Consolas" w:cs="Consolas"/>
-          <w:sz w:val="18"/>
+          <w:rStyle w:val="MonospaceChar"/>
         </w:rPr>
         <w:t>clk_0</w:t>
       </w:r>
       <w:r>
         <w:rPr>
-          <w:rFonts w:ascii="Consolas" w:hAnsi="Consolas" w:cs="Consolas"/>
-          <w:sz w:val="18"/>
+          <w:rStyle w:val="MonospaceChar"/>
         </w:rPr>
         <w:t>”</w:t>
       </w:r>
@@ -3203,24 +3173,19 @@
       </w:r>
       <w:r>
         <w:rPr>
-          <w:rFonts w:ascii="Consolas" w:hAnsi="Consolas" w:cs="Consolas"/>
-          <w:sz w:val="18"/>
+          <w:rStyle w:val="MonospaceChar"/>
         </w:rPr>
         <w:t>“</w:t>
       </w:r>
       <w:r>
         <w:rPr>
-          <w:rFonts w:ascii="Consolas" w:hAnsi="Consolas" w:cs="Consolas"/>
-          <w:i/>
-          <w:sz w:val="18"/>
+          <w:rStyle w:val="MonospaceChar"/>
         </w:rPr>
         <w:t>Clock input</w:t>
       </w:r>
       <w:r>
         <w:rPr>
-          <w:rFonts w:ascii="Consolas" w:hAnsi="Consolas" w:cs="Consolas"/>
-          <w:i/>
-          <w:sz w:val="18"/>
+          <w:rStyle w:val="MonospaceChar"/>
         </w:rPr>
         <w:t>”</w:t>
       </w:r>
@@ -3240,19 +3205,34 @@
       <w:r>
         <w:t>Connect the instruction bus (</w:t>
       </w:r>
+      <w:r>
+        <w:rPr>
+          <w:rStyle w:val="MonospaceChar"/>
+        </w:rPr>
+        <w:t>“</w:t>
+      </w:r>
       <w:proofErr w:type="spellStart"/>
       <w:r>
         <w:rPr>
+          <w:rStyle w:val="MonospaceChar"/>
+        </w:rPr>
+        <w:t>instruction_master</w:t>
+      </w:r>
+      <w:proofErr w:type="spellEnd"/>
+      <w:r>
+        <w:rPr>
+          <w:rStyle w:val="MonospaceChar"/>
+        </w:rPr>
+        <w:t>”</w:t>
+      </w:r>
+      <w:r>
+        <w:t>)</w:t>
+      </w:r>
+      <w:r>
+        <w:rPr>
           <w:i/>
         </w:rPr>
-        <w:t>instruction_master</w:t>
-      </w:r>
-      <w:proofErr w:type="spellEnd"/>
-      <w:r>
-        <w:rPr>
-          <w:i/>
-        </w:rPr>
-        <w:t xml:space="preserve">) </w:t>
+        <w:t xml:space="preserve"> </w:t>
       </w:r>
       <w:r>
         <w:t>of the CPU to the on-chip memory.</w:t>
@@ -3270,18 +3250,27 @@
       <w:r>
         <w:t>Connect the data bus (</w:t>
       </w:r>
+      <w:r>
+        <w:rPr>
+          <w:rStyle w:val="MonospaceChar"/>
+        </w:rPr>
+        <w:t>“</w:t>
+      </w:r>
       <w:proofErr w:type="spellStart"/>
       <w:r>
         <w:rPr>
-          <w:i/>
+          <w:rStyle w:val="MonospaceChar"/>
         </w:rPr>
         <w:t>data_master</w:t>
       </w:r>
       <w:proofErr w:type="spellEnd"/>
       <w:r>
         <w:rPr>
-          <w:i/>
-        </w:rPr>
+          <w:rStyle w:val="MonospaceChar"/>
+        </w:rPr>
+        <w:t>”</w:t>
+      </w:r>
+      <w:r>
         <w:t>)</w:t>
       </w:r>
       <w:r>
@@ -3321,24 +3310,19 @@
       </w:r>
       <w:r>
         <w:rPr>
-          <w:rFonts w:ascii="Consolas" w:hAnsi="Consolas" w:cs="Consolas"/>
-          <w:sz w:val="18"/>
+          <w:rStyle w:val="MonospaceChar"/>
         </w:rPr>
         <w:t>“</w:t>
       </w:r>
-      <w:proofErr w:type="spellStart"/>
-      <w:r>
-        <w:rPr>
-          <w:rFonts w:ascii="Consolas" w:hAnsi="Consolas" w:cs="Consolas"/>
-          <w:sz w:val="18"/>
+      <w:r>
+        <w:rPr>
+          <w:rStyle w:val="MonospaceChar"/>
         </w:rPr>
         <w:t>external_connection</w:t>
       </w:r>
-      <w:proofErr w:type="spellEnd"/>
-      <w:r>
-        <w:rPr>
-          <w:rFonts w:ascii="Consolas" w:hAnsi="Consolas" w:cs="Consolas"/>
-          <w:sz w:val="18"/>
+      <w:r>
+        <w:rPr>
+          <w:rStyle w:val="MonospaceChar"/>
         </w:rPr>
         <w:t>”</w:t>
       </w:r>
@@ -3347,24 +3331,19 @@
       </w:r>
       <w:r>
         <w:rPr>
-          <w:rFonts w:ascii="Consolas" w:hAnsi="Consolas" w:cs="Consolas"/>
-          <w:sz w:val="18"/>
+          <w:rStyle w:val="MonospaceChar"/>
         </w:rPr>
         <w:t>“</w:t>
       </w:r>
       <w:r>
         <w:rPr>
-          <w:rFonts w:ascii="Consolas" w:hAnsi="Consolas" w:cs="Consolas"/>
-          <w:i/>
-          <w:sz w:val="18"/>
+          <w:rStyle w:val="MonospaceChar"/>
         </w:rPr>
         <w:t>pio_0</w:t>
       </w:r>
       <w:r>
         <w:rPr>
-          <w:rFonts w:ascii="Consolas" w:hAnsi="Consolas" w:cs="Consolas"/>
-          <w:i/>
-          <w:sz w:val="18"/>
+          <w:rStyle w:val="MonospaceChar"/>
         </w:rPr>
         <w:t>”</w:t>
       </w:r>
@@ -3417,22 +3396,19 @@
       </w:r>
       <w:r>
         <w:rPr>
-          <w:rFonts w:ascii="Consolas" w:hAnsi="Consolas" w:cs="Consolas"/>
-          <w:sz w:val="18"/>
+          <w:rStyle w:val="MonospaceChar"/>
         </w:rPr>
         <w:t>“</w:t>
       </w:r>
       <w:r>
         <w:rPr>
-          <w:rFonts w:ascii="Consolas" w:hAnsi="Consolas" w:cs="Consolas"/>
-          <w:sz w:val="18"/>
+          <w:rStyle w:val="MonospaceChar"/>
         </w:rPr>
         <w:t>nios2_gen2_0</w:t>
       </w:r>
       <w:r>
         <w:rPr>
-          <w:rFonts w:ascii="Consolas" w:hAnsi="Consolas" w:cs="Consolas"/>
-          <w:sz w:val="18"/>
+          <w:rStyle w:val="MonospaceChar"/>
         </w:rPr>
         <w:t>”</w:t>
       </w:r>
@@ -3645,6 +3621,7 @@
         <w:spacing w:after="0" w:line="240" w:lineRule="auto"/>
       </w:pPr>
       <w:r>
+        <w:lastRenderedPageBreak/>
         <w:t>Your system should now look like the following – don’t worry if you have different Base addresses than in this example:</w:t>
       </w:r>
       <w:r>
@@ -3655,7 +3632,7 @@
           <w:noProof/>
         </w:rPr>
         <w:drawing>
-          <wp:inline distT="0" distB="0" distL="0" distR="0" wp14:anchorId="62FC3DB2" wp14:editId="01D7B98C">
+          <wp:inline distT="0" distB="0" distL="0" distR="0" wp14:anchorId="47AC095B" wp14:editId="2DEFD53B">
             <wp:extent cx="5727700" cy="2565400"/>
             <wp:effectExtent l="0" t="0" r="12700" b="0"/>
             <wp:docPr id="1" name="Picture 1" descr="../Downloads/ultimate_starters_guide_qsys_capture.png"/>
@@ -3710,8 +3687,8 @@
         <w:ind w:left="900"/>
         <w:jc w:val="center"/>
       </w:pPr>
-      <w:bookmarkStart w:id="1" w:name="_Ref464168599"/>
       <w:bookmarkStart w:id="2" w:name="_Ref464168606"/>
+      <w:bookmarkStart w:id="3" w:name="_Ref464168599"/>
       <w:r>
         <w:t xml:space="preserve">Figure </w:t>
       </w:r>
@@ -3745,7 +3722,7 @@
       <w:r>
         <w:t xml:space="preserve"> System</w:t>
       </w:r>
-      <w:bookmarkEnd w:id="1"/>
+      <w:bookmarkEnd w:id="3"/>
     </w:p>
     <w:p>
       <w:pPr>
@@ -3805,72 +3782,25 @@
       </w:r>
       <w:r>
         <w:rPr>
-          <w:rFonts w:ascii="Consolas" w:hAnsi="Consolas" w:cs="Consolas"/>
-          <w:sz w:val="18"/>
-        </w:rPr>
-        <w:t>“</w:t>
-      </w:r>
-      <w:proofErr w:type="spellStart"/>
-      <w:r>
-        <w:rPr>
-          <w:rFonts w:ascii="Consolas" w:hAnsi="Consolas" w:cs="Consolas"/>
-          <w:sz w:val="18"/>
-        </w:rPr>
-        <w:t>fpga_intro</w:t>
-      </w:r>
-      <w:proofErr w:type="spellEnd"/>
-      <w:r>
-        <w:rPr>
-          <w:rFonts w:ascii="Consolas" w:hAnsi="Consolas" w:cs="Consolas"/>
-          <w:sz w:val="18"/>
-        </w:rPr>
-        <w:t>/</w:t>
-      </w:r>
-      <w:proofErr w:type="spellStart"/>
-      <w:r>
-        <w:rPr>
-          <w:rFonts w:ascii="Consolas" w:hAnsi="Consolas" w:cs="Consolas"/>
-          <w:sz w:val="18"/>
-        </w:rPr>
-        <w:t>hw</w:t>
-      </w:r>
-      <w:proofErr w:type="spellEnd"/>
-      <w:r>
-        <w:rPr>
-          <w:rFonts w:ascii="Consolas" w:hAnsi="Consolas" w:cs="Consolas"/>
-          <w:sz w:val="18"/>
-        </w:rPr>
-        <w:t>/</w:t>
-      </w:r>
-      <w:proofErr w:type="spellStart"/>
-      <w:r>
-        <w:rPr>
-          <w:rFonts w:ascii="Consolas" w:hAnsi="Consolas" w:cs="Consolas"/>
-          <w:sz w:val="18"/>
-        </w:rPr>
-        <w:t>quartus</w:t>
-      </w:r>
-      <w:proofErr w:type="spellEnd"/>
-      <w:r>
-        <w:rPr>
-          <w:rFonts w:ascii="Consolas" w:hAnsi="Consolas" w:cs="Consolas"/>
-          <w:sz w:val="18"/>
-        </w:rPr>
-        <w:t>/</w:t>
-      </w:r>
-      <w:proofErr w:type="spellStart"/>
-      <w:r>
-        <w:rPr>
-          <w:rFonts w:ascii="Consolas" w:hAnsi="Consolas" w:cs="Consolas"/>
-          <w:sz w:val="18"/>
+          <w:rStyle w:val="MonospaceChar"/>
+        </w:rPr>
+        <w:t>“fpga_intro</w:t>
+      </w:r>
+      <w:r>
+        <w:rPr>
+          <w:rStyle w:val="MonospaceChar"/>
+        </w:rPr>
+        <w:t>/hw/quartus/</w:t>
+      </w:r>
+      <w:r>
+        <w:rPr>
+          <w:rStyle w:val="MonospaceChar"/>
         </w:rPr>
         <w:t>system.qsys</w:t>
       </w:r>
-      <w:proofErr w:type="spellEnd"/>
-      <w:r>
-        <w:rPr>
-          <w:rFonts w:ascii="Consolas" w:hAnsi="Consolas" w:cs="Consolas"/>
-          <w:sz w:val="18"/>
+      <w:r>
+        <w:rPr>
+          <w:rStyle w:val="MonospaceChar"/>
         </w:rPr>
         <w:t>”</w:t>
       </w:r>
@@ -3906,8 +3836,8 @@
       <w:pPr>
         <w:pStyle w:val="ListParagraph"/>
         <w:numPr>
-          <w:ilvl w:val="1"/>
-          <w:numId w:val="25"/>
+          <w:ilvl w:val="0"/>
+          <w:numId w:val="29"/>
         </w:numPr>
         <w:spacing w:after="0" w:line="240" w:lineRule="auto"/>
       </w:pPr>
@@ -3916,79 +3846,31 @@
       </w:r>
       <w:r>
         <w:rPr>
-          <w:rFonts w:ascii="Consolas" w:hAnsi="Consolas" w:cs="Consolas"/>
-          <w:sz w:val="18"/>
-        </w:rPr>
-        <w:t>“</w:t>
-      </w:r>
-      <w:proofErr w:type="spellStart"/>
-      <w:r>
-        <w:rPr>
-          <w:rFonts w:ascii="Consolas" w:hAnsi="Consolas" w:cs="Consolas"/>
-          <w:sz w:val="18"/>
-        </w:rPr>
-        <w:t>fpga_intro</w:t>
-      </w:r>
-      <w:proofErr w:type="spellEnd"/>
-      <w:r>
-        <w:rPr>
-          <w:rFonts w:ascii="Consolas" w:hAnsi="Consolas" w:cs="Consolas"/>
-          <w:sz w:val="18"/>
-        </w:rPr>
-        <w:t>/</w:t>
-      </w:r>
-      <w:proofErr w:type="spellStart"/>
-      <w:r>
-        <w:rPr>
-          <w:rFonts w:ascii="Consolas" w:hAnsi="Consolas" w:cs="Consolas"/>
-          <w:sz w:val="18"/>
-        </w:rPr>
-        <w:t>hw</w:t>
-      </w:r>
-      <w:proofErr w:type="spellEnd"/>
-      <w:r>
-        <w:rPr>
-          <w:rFonts w:ascii="Consolas" w:hAnsi="Consolas" w:cs="Consolas"/>
-          <w:sz w:val="18"/>
-        </w:rPr>
-        <w:t>/</w:t>
-      </w:r>
-      <w:proofErr w:type="spellStart"/>
-      <w:r>
-        <w:rPr>
-          <w:rFonts w:ascii="Consolas" w:hAnsi="Consolas" w:cs="Consolas"/>
-          <w:sz w:val="18"/>
-        </w:rPr>
-        <w:t>quartus</w:t>
-      </w:r>
-      <w:proofErr w:type="spellEnd"/>
-      <w:r>
-        <w:rPr>
-          <w:rFonts w:ascii="Consolas" w:hAnsi="Consolas" w:cs="Consolas"/>
-          <w:sz w:val="18"/>
-        </w:rPr>
-        <w:t>/</w:t>
-      </w:r>
-      <w:r>
-        <w:rPr>
-          <w:rFonts w:ascii="Consolas" w:hAnsi="Consolas" w:cs="Consolas"/>
-          <w:sz w:val="18"/>
+          <w:rStyle w:val="MonospaceChar"/>
+        </w:rPr>
+        <w:t>“fpga_intro</w:t>
+      </w:r>
+      <w:r>
+        <w:rPr>
+          <w:rStyle w:val="MonospaceChar"/>
+        </w:rPr>
+        <w:t>/hw/quartus/</w:t>
+      </w:r>
+      <w:r>
+        <w:rPr>
+          <w:rStyle w:val="MonospaceChar"/>
         </w:rPr>
         <w:t>system/</w:t>
       </w:r>
-      <w:proofErr w:type="spellStart"/>
-      <w:r>
-        <w:rPr>
-          <w:rFonts w:ascii="Consolas" w:hAnsi="Consolas" w:cs="Consolas"/>
-          <w:sz w:val="18"/>
+      <w:r>
+        <w:rPr>
+          <w:rStyle w:val="MonospaceChar"/>
         </w:rPr>
         <w:t>system_inst.vhd</w:t>
       </w:r>
-      <w:proofErr w:type="spellEnd"/>
-      <w:r>
-        <w:rPr>
-          <w:i/>
-          <w:sz w:val="22"/>
+      <w:r>
+        <w:rPr>
+          <w:rStyle w:val="MonospaceChar"/>
         </w:rPr>
         <w:t>”</w:t>
       </w:r>
@@ -4008,8 +3890,8 @@
       <w:pPr>
         <w:pStyle w:val="ListParagraph"/>
         <w:numPr>
-          <w:ilvl w:val="1"/>
-          <w:numId w:val="25"/>
+          <w:ilvl w:val="0"/>
+          <w:numId w:val="29"/>
         </w:numPr>
         <w:spacing w:after="0" w:line="240" w:lineRule="auto"/>
       </w:pPr>
@@ -4021,8 +3903,8 @@
       <w:pPr>
         <w:pStyle w:val="ListParagraph"/>
         <w:numPr>
-          <w:ilvl w:val="1"/>
-          <w:numId w:val="25"/>
+          <w:ilvl w:val="0"/>
+          <w:numId w:val="29"/>
         </w:numPr>
         <w:spacing w:after="0" w:line="240" w:lineRule="auto"/>
       </w:pPr>
@@ -4044,10 +3926,21 @@
       </w:r>
       <w:r>
         <w:rPr>
-          <w:rFonts w:ascii="Consolas" w:hAnsi="Consolas" w:cs="Consolas"/>
-          <w:sz w:val="18"/>
-        </w:rPr>
-        <w:t>FPGA_CLK1_50</w:t>
+          <w:rStyle w:val="MonospaceChar"/>
+        </w:rPr>
+        <w:t>“F</w:t>
+      </w:r>
+      <w:r>
+        <w:rPr>
+          <w:rStyle w:val="MonospaceChar"/>
+        </w:rPr>
+        <w:t>PGA_CLK1_50</w:t>
+      </w:r>
+      <w:r>
+        <w:rPr>
+          <w:rStyle w:val="MonospaceChar"/>
+        </w:rPr>
+        <w:t>”</w:t>
       </w:r>
       <w:r>
         <w:t>, the clock input pin of the FPGA/</w:t>
@@ -4071,39 +3964,37 @@
         <w:spacing w:after="0" w:line="240" w:lineRule="auto"/>
       </w:pPr>
       <w:r>
-        <w:t xml:space="preserve">Use the button </w:t>
-      </w:r>
-      <w:r>
-        <w:rPr>
-          <w:rFonts w:ascii="Consolas" w:hAnsi="Consolas" w:cs="Consolas"/>
+        <w:t xml:space="preserve">Use the </w:t>
+      </w:r>
+      <w:r>
+        <w:rPr>
+          <w:rStyle w:val="MonospaceChar"/>
+        </w:rPr>
+        <w:t>“</w:t>
+      </w:r>
+      <w:r>
+        <w:rPr>
+          <w:rStyle w:val="MonospaceChar"/>
+        </w:rPr>
+        <w:t>KEY_N(0)</w:t>
+      </w:r>
+      <w:r>
+        <w:rPr>
+          <w:rStyle w:val="MonospaceChar"/>
+        </w:rPr>
+        <w:t>”</w:t>
+      </w:r>
+      <w:r>
+        <w:rPr>
           <w:sz w:val="18"/>
         </w:rPr>
-        <w:t>KEY_</w:t>
-      </w:r>
-      <w:proofErr w:type="gramStart"/>
-      <w:r>
-        <w:rPr>
-          <w:rFonts w:ascii="Consolas" w:hAnsi="Consolas" w:cs="Consolas"/>
-          <w:sz w:val="18"/>
-        </w:rPr>
-        <w:t>N(</w:t>
-      </w:r>
-      <w:proofErr w:type="gramEnd"/>
-      <w:r>
-        <w:rPr>
-          <w:rFonts w:ascii="Consolas" w:hAnsi="Consolas" w:cs="Consolas"/>
-          <w:sz w:val="18"/>
-        </w:rPr>
-        <w:t>0)</w:t>
-      </w:r>
-      <w:r>
-        <w:rPr>
-          <w:sz w:val="18"/>
-        </w:rPr>
         <w:t xml:space="preserve"> </w:t>
       </w:r>
       <w:r>
-        <w:t>as the reset signal of your design.</w:t>
+        <w:t>button a</w:t>
+      </w:r>
+      <w:r>
+        <w:t>s the reset signal of your design.</w:t>
       </w:r>
     </w:p>
     <w:p>
@@ -4116,18 +4007,42 @@
         <w:spacing w:after="0" w:line="240" w:lineRule="auto"/>
       </w:pPr>
       <w:r>
-        <w:t>Route the PIO to LED</w:t>
-      </w:r>
-      <w:r>
-        <w:t>, the pin connected to the LEDs on the board.</w:t>
+        <w:t xml:space="preserve">Route the PIO to </w:t>
+      </w:r>
+      <w:r>
+        <w:rPr>
+          <w:rStyle w:val="MonospaceChar"/>
+        </w:rPr>
+        <w:t>“</w:t>
+      </w:r>
+      <w:r>
+        <w:rPr>
+          <w:rStyle w:val="MonospaceChar"/>
+        </w:rPr>
+        <w:t>LED</w:t>
+      </w:r>
+      <w:r>
+        <w:rPr>
+          <w:rStyle w:val="MonospaceChar"/>
+        </w:rPr>
+        <w:t>”</w:t>
+      </w:r>
+      <w:r>
+        <w:t>, the pin</w:t>
+      </w:r>
+      <w:r>
+        <w:t>s</w:t>
+      </w:r>
+      <w:r>
+        <w:t xml:space="preserve"> connected to the LEDs on the board.</w:t>
       </w:r>
     </w:p>
     <w:p>
       <w:pPr>
         <w:pStyle w:val="ListParagraph"/>
         <w:numPr>
-          <w:ilvl w:val="1"/>
-          <w:numId w:val="25"/>
+          <w:ilvl w:val="0"/>
+          <w:numId w:val="29"/>
         </w:numPr>
         <w:spacing w:after="0" w:line="240" w:lineRule="auto"/>
       </w:pPr>
@@ -4193,8 +4108,8 @@
       <w:pPr>
         <w:pStyle w:val="ListParagraph"/>
         <w:numPr>
-          <w:ilvl w:val="1"/>
-          <w:numId w:val="25"/>
+          <w:ilvl w:val="0"/>
+          <w:numId w:val="30"/>
         </w:numPr>
         <w:spacing w:after="0" w:line="240" w:lineRule="auto"/>
       </w:pPr>
@@ -4234,8 +4149,8 @@
       <w:pPr>
         <w:pStyle w:val="ListParagraph"/>
         <w:numPr>
-          <w:ilvl w:val="1"/>
-          <w:numId w:val="25"/>
+          <w:ilvl w:val="0"/>
+          <w:numId w:val="30"/>
         </w:numPr>
         <w:spacing w:after="0" w:line="240" w:lineRule="auto"/>
       </w:pPr>
@@ -4266,8 +4181,8 @@
       <w:pPr>
         <w:pStyle w:val="ListParagraph"/>
         <w:numPr>
-          <w:ilvl w:val="1"/>
-          <w:numId w:val="25"/>
+          <w:ilvl w:val="0"/>
+          <w:numId w:val="30"/>
         </w:numPr>
         <w:spacing w:after="0" w:line="240" w:lineRule="auto"/>
       </w:pPr>
@@ -4276,95 +4191,31 @@
       </w:r>
       <w:r>
         <w:rPr>
-          <w:rFonts w:ascii="Consolas" w:hAnsi="Consolas" w:cs="Consolas"/>
-          <w:sz w:val="18"/>
-        </w:rPr>
-        <w:t>“</w:t>
-      </w:r>
-      <w:proofErr w:type="spellStart"/>
-      <w:r>
-        <w:rPr>
-          <w:rFonts w:ascii="Consolas" w:hAnsi="Consolas" w:cs="Consolas"/>
-          <w:sz w:val="18"/>
+          <w:rStyle w:val="MonospaceChar"/>
+        </w:rPr>
+        <w:t>“fpga_intro</w:t>
+      </w:r>
+      <w:r>
+        <w:rPr>
+          <w:rStyle w:val="MonospaceChar"/>
+        </w:rPr>
+        <w:t>/hw/quartus/output_files/</w:t>
+      </w:r>
+      <w:r>
+        <w:rPr>
+          <w:rStyle w:val="MonospaceChar"/>
         </w:rPr>
         <w:t>fpga_intro</w:t>
       </w:r>
-      <w:proofErr w:type="spellEnd"/>
-      <w:r>
-        <w:rPr>
-          <w:rFonts w:ascii="Consolas" w:hAnsi="Consolas" w:cs="Consolas"/>
-          <w:sz w:val="18"/>
-        </w:rPr>
-        <w:t>/</w:t>
-      </w:r>
-      <w:proofErr w:type="spellStart"/>
-      <w:r>
-        <w:rPr>
-          <w:rFonts w:ascii="Consolas" w:hAnsi="Consolas" w:cs="Consolas"/>
-          <w:sz w:val="18"/>
-        </w:rPr>
-        <w:t>hw</w:t>
-      </w:r>
-      <w:proofErr w:type="spellEnd"/>
-      <w:r>
-        <w:rPr>
-          <w:rFonts w:ascii="Consolas" w:hAnsi="Consolas" w:cs="Consolas"/>
-          <w:sz w:val="18"/>
-        </w:rPr>
-        <w:t>/</w:t>
-      </w:r>
-      <w:proofErr w:type="spellStart"/>
-      <w:r>
-        <w:rPr>
-          <w:rFonts w:ascii="Consolas" w:hAnsi="Consolas" w:cs="Consolas"/>
-          <w:sz w:val="18"/>
-        </w:rPr>
-        <w:t>quartus</w:t>
-      </w:r>
-      <w:proofErr w:type="spellEnd"/>
-      <w:r>
-        <w:rPr>
-          <w:rFonts w:ascii="Consolas" w:hAnsi="Consolas" w:cs="Consolas"/>
-          <w:sz w:val="18"/>
-        </w:rPr>
-        <w:t>/</w:t>
-      </w:r>
-      <w:proofErr w:type="spellStart"/>
-      <w:r>
-        <w:rPr>
-          <w:rFonts w:ascii="Consolas" w:hAnsi="Consolas" w:cs="Consolas"/>
-          <w:sz w:val="18"/>
-        </w:rPr>
-        <w:t>output_files</w:t>
-      </w:r>
-      <w:proofErr w:type="spellEnd"/>
-      <w:r>
-        <w:rPr>
-          <w:rFonts w:ascii="Consolas" w:hAnsi="Consolas" w:cs="Consolas"/>
-          <w:sz w:val="18"/>
-        </w:rPr>
-        <w:t>/</w:t>
-      </w:r>
-      <w:proofErr w:type="spellStart"/>
-      <w:r>
-        <w:rPr>
-          <w:rFonts w:ascii="Consolas" w:hAnsi="Consolas" w:cs="Consolas"/>
-          <w:sz w:val="18"/>
-        </w:rPr>
-        <w:t>fpga_intro</w:t>
-      </w:r>
-      <w:r>
-        <w:rPr>
-          <w:rFonts w:ascii="Consolas" w:hAnsi="Consolas" w:cs="Consolas"/>
-          <w:sz w:val="18"/>
+      <w:r>
+        <w:rPr>
+          <w:rStyle w:val="MonospaceChar"/>
         </w:rPr>
         <w:t>.sof</w:t>
       </w:r>
-      <w:proofErr w:type="spellEnd"/>
-      <w:r>
-        <w:rPr>
-          <w:rFonts w:ascii="Consolas" w:hAnsi="Consolas" w:cs="Consolas"/>
-          <w:sz w:val="18"/>
+      <w:r>
+        <w:rPr>
+          <w:rStyle w:val="MonospaceChar"/>
         </w:rPr>
         <w:t>”</w:t>
       </w:r>
@@ -4379,8 +4230,8 @@
       <w:pPr>
         <w:pStyle w:val="ListParagraph"/>
         <w:numPr>
-          <w:ilvl w:val="1"/>
-          <w:numId w:val="25"/>
+          <w:ilvl w:val="0"/>
+          <w:numId w:val="30"/>
         </w:numPr>
         <w:spacing w:after="0" w:line="240" w:lineRule="auto"/>
       </w:pPr>
@@ -4389,8 +4240,7 @@
       </w:r>
       <w:r>
         <w:rPr>
-          <w:rFonts w:ascii="Consolas" w:hAnsi="Consolas" w:cs="Consolas"/>
-          <w:sz w:val="18"/>
+          <w:rStyle w:val="MonospaceChar"/>
         </w:rPr>
         <w:t>“Program/Configure”</w:t>
       </w:r>
@@ -4413,8 +4263,8 @@
       <w:pPr>
         <w:pStyle w:val="ListParagraph"/>
         <w:numPr>
-          <w:ilvl w:val="1"/>
-          <w:numId w:val="25"/>
+          <w:ilvl w:val="0"/>
+          <w:numId w:val="30"/>
         </w:numPr>
         <w:spacing w:after="0" w:line="240" w:lineRule="auto"/>
       </w:pPr>
@@ -4434,14 +4284,17 @@
       </w:r>
     </w:p>
     <w:p>
+      <w:r>
+        <w:br w:type="page"/>
+      </w:r>
+    </w:p>
+    <w:p>
       <w:pPr>
         <w:pStyle w:val="Heading1"/>
       </w:pPr>
       <w:r>
-        <w:t xml:space="preserve">Practice – </w:t>
-      </w:r>
-      <w:r>
-        <w:t>Software</w:t>
+        <w:lastRenderedPageBreak/>
+        <w:t>Practice – Software</w:t>
       </w:r>
     </w:p>
     <w:p>
@@ -4888,32 +4741,317 @@
         <w:t>Finish</w:t>
       </w:r>
       <w:r>
+        <w:t>.</w:t>
+      </w:r>
+      <w:r>
         <w:rPr>
           <w:b/>
         </w:rPr>
+        <w:br/>
+      </w:r>
+    </w:p>
+    <w:p>
+      <w:pPr>
+        <w:pStyle w:val="Heading2"/>
+      </w:pPr>
+      <w:r>
+        <w:t xml:space="preserve">Programming the </w:t>
+      </w:r>
+      <w:proofErr w:type="spellStart"/>
+      <w:r>
+        <w:t>Nios</w:t>
+      </w:r>
+      <w:proofErr w:type="spellEnd"/>
+      <w:r>
+        <w:t xml:space="preserve"> II Processor</w:t>
+      </w:r>
+    </w:p>
+    <w:p>
+      <w:r>
+        <w:t xml:space="preserve">At this stage you can start writing a C program that once built can be run on the </w:t>
+      </w:r>
+      <w:proofErr w:type="spellStart"/>
+      <w:r>
+        <w:t>Nios</w:t>
+      </w:r>
+      <w:proofErr w:type="spellEnd"/>
+      <w:r>
+        <w:t xml:space="preserve"> II processor that we previously instantiated on the FPGA.</w:t>
+      </w:r>
+      <w:r>
+        <w:t xml:space="preserve"> </w:t>
+      </w:r>
+      <w:r>
+        <w:t>The goal is to access and configure the programmable interface that we added to the system, the PIO port.</w:t>
+      </w:r>
+    </w:p>
+    <w:p>
+      <w:r>
+        <w:t xml:space="preserve">However, in order to use the PIO programmable </w:t>
+      </w:r>
+      <w:r>
+        <w:t>interface</w:t>
+      </w:r>
+      <w:r>
+        <w:t xml:space="preserve">, we need to know its </w:t>
+      </w:r>
+      <w:r>
+        <w:rPr>
+          <w:rStyle w:val="Emphasis"/>
+        </w:rPr>
+        <w:t>interface</w:t>
+      </w:r>
+      <w:r>
         <w:t>.</w:t>
       </w:r>
       <w:r>
-        <w:rPr>
-          <w:b/>
-        </w:rPr>
-        <w:br/>
-      </w:r>
-    </w:p>
-    <w:p>
-      <w:pPr>
-        <w:pStyle w:val="Heading2"/>
-      </w:pPr>
-      <w:r>
-        <w:t xml:space="preserve">Programming the </w:t>
+        <w:t xml:space="preserve"> This interface has multiple names in the community, but the general consensus </w:t>
+      </w:r>
+      <w:r>
+        <w:t xml:space="preserve">is </w:t>
+      </w:r>
+      <w:r>
+        <w:t xml:space="preserve">that the interface is called </w:t>
+      </w:r>
+      <w:r>
+        <w:t xml:space="preserve">the </w:t>
+      </w:r>
+      <w:r>
+        <w:t xml:space="preserve">component’s </w:t>
+      </w:r>
+      <w:r>
+        <w:rPr>
+          <w:rStyle w:val="Emphasis"/>
+        </w:rPr>
+        <w:t>register map</w:t>
+      </w:r>
+      <w:r>
+        <w:t>.</w:t>
+      </w:r>
+      <w:r>
+        <w:t xml:space="preserve"> Since you did not design the PIO peripheral yourselves, you do not know its register map. So we need to look into the peripheral’s </w:t>
+      </w:r>
+      <w:hyperlink r:id="rId12" w:history="1">
+        <w:r>
+          <w:rPr>
+            <w:rStyle w:val="Hyperlink"/>
+          </w:rPr>
+          <w:t>documentation</w:t>
+        </w:r>
+      </w:hyperlink>
+      <w:r>
+        <w:t xml:space="preserve"> to see it.</w:t>
+      </w:r>
+    </w:p>
+    <w:p>
+      <w:r>
+        <w:t>Chapter 11 describes the PIO core</w:t>
+      </w:r>
+      <w:r>
+        <w:t xml:space="preserve">. </w:t>
+      </w:r>
+      <w:r>
+        <w:t>G</w:t>
+      </w:r>
+      <w:r>
+        <w:t xml:space="preserve">ood practice </w:t>
+      </w:r>
+      <w:r>
+        <w:t>says that one should</w:t>
+      </w:r>
+      <w:r>
+        <w:t xml:space="preserve"> read the full documentation of the IP cores that </w:t>
+      </w:r>
+      <w:r>
+        <w:t>they</w:t>
+      </w:r>
+      <w:r>
+        <w:t xml:space="preserve"> use</w:t>
+      </w:r>
+      <w:r>
+        <w:t xml:space="preserve">. In </w:t>
+      </w:r>
+      <w:r>
+        <w:t>particular,</w:t>
+      </w:r>
+      <w:r>
+        <w:t xml:space="preserve"> we are interested in the </w:t>
+      </w:r>
+      <w:r>
+        <w:t xml:space="preserve">subsection called </w:t>
+      </w:r>
+      <w:r>
+        <w:rPr>
+          <w:rStyle w:val="SubtleReference"/>
+        </w:rPr>
+        <w:t xml:space="preserve">“Software Programming Model” </w:t>
+      </w:r>
+      <w:r>
+        <w:rPr>
+          <w:rStyle w:val="SubtleReference"/>
+        </w:rPr>
+        <w:t>(</w:t>
       </w:r>
       <w:proofErr w:type="spellStart"/>
       <w:r>
-        <w:t>Nios</w:t>
+        <w:rPr>
+          <w:rStyle w:val="SubtleReference"/>
+        </w:rPr>
+        <w:t>pg</w:t>
       </w:r>
       <w:proofErr w:type="spellEnd"/>
       <w:r>
-        <w:t xml:space="preserve"> II Processor</w:t>
+        <w:rPr>
+          <w:rStyle w:val="SubtleReference"/>
+        </w:rPr>
+        <w:t xml:space="preserve"> 141-144)</w:t>
+      </w:r>
+      <w:r>
+        <w:t xml:space="preserve"> which shows the peripheral’s register map along with a detailed description of each register.</w:t>
+      </w:r>
+    </w:p>
+    <w:p>
+      <w:r>
+        <w:t xml:space="preserve">The documentation also mentions that the core comes with a header file </w:t>
+      </w:r>
+      <w:r>
+        <w:rPr>
+          <w:rStyle w:val="MonospaceChar"/>
+        </w:rPr>
+        <w:t>“altera_avalon_pio_regs.h”</w:t>
+      </w:r>
+      <w:r>
+        <w:t xml:space="preserve"> </w:t>
+      </w:r>
+      <w:r>
+        <w:t xml:space="preserve">that defines the core’s register map. </w:t>
+      </w:r>
+      <w:r>
+        <w:t xml:space="preserve">You can include this header in your code so you can </w:t>
+      </w:r>
+      <w:r>
+        <w:t xml:space="preserve">use </w:t>
+      </w:r>
+      <w:r>
+        <w:rPr>
+          <w:rStyle w:val="Emphasis"/>
+        </w:rPr>
+        <w:t>symbolic constants</w:t>
+      </w:r>
+      <w:r>
+        <w:t xml:space="preserve"> (macros) to access low-level hardware</w:t>
+      </w:r>
+      <w:r>
+        <w:t xml:space="preserve"> </w:t>
+      </w:r>
+      <w:r>
+        <w:t xml:space="preserve">instead of </w:t>
+      </w:r>
+      <w:r>
+        <w:t>hard-coding various numbers in your programs.</w:t>
+      </w:r>
+    </w:p>
+    <w:p>
+      <w:pPr>
+        <w:rPr>
+          <w:rStyle w:val="Emphasis"/>
+        </w:rPr>
+      </w:pPr>
+      <w:r>
+        <w:rPr>
+          <w:rStyle w:val="Emphasis"/>
+        </w:rPr>
+        <w:t xml:space="preserve">Please </w:t>
+      </w:r>
+      <w:r>
+        <w:rPr>
+          <w:rStyle w:val="Emphasis"/>
+        </w:rPr>
+        <w:t>avoid</w:t>
+      </w:r>
+      <w:r>
+        <w:rPr>
+          <w:rStyle w:val="Emphasis"/>
+        </w:rPr>
+        <w:t xml:space="preserve"> hard-code constants in your code</w:t>
+      </w:r>
+      <w:r>
+        <w:rPr>
+          <w:rStyle w:val="Emphasis"/>
+        </w:rPr>
+        <w:t xml:space="preserve"> and</w:t>
+      </w:r>
+      <w:r>
+        <w:rPr>
+          <w:rStyle w:val="Emphasis"/>
+        </w:rPr>
+        <w:t xml:space="preserve"> instead</w:t>
+      </w:r>
+      <w:r>
+        <w:rPr>
+          <w:rStyle w:val="Emphasis"/>
+        </w:rPr>
+        <w:t xml:space="preserve"> use named macros whenever possible.</w:t>
+      </w:r>
+      <w:r>
+        <w:rPr>
+          <w:rStyle w:val="Emphasis"/>
+        </w:rPr>
+        <w:t xml:space="preserve"> It makes the code much </w:t>
+      </w:r>
+      <w:r>
+        <w:rPr>
+          <w:rStyle w:val="Emphasis"/>
+        </w:rPr>
+        <w:t>easier</w:t>
+      </w:r>
+      <w:r>
+        <w:rPr>
+          <w:rStyle w:val="Emphasis"/>
+        </w:rPr>
+        <w:t xml:space="preserve"> to read</w:t>
+      </w:r>
+      <w:r>
+        <w:rPr>
+          <w:rStyle w:val="Emphasis"/>
+        </w:rPr>
+        <w:t xml:space="preserve">, </w:t>
+      </w:r>
+      <w:r>
+        <w:rPr>
+          <w:rStyle w:val="Emphasis"/>
+        </w:rPr>
+        <w:t>which helps US help YOU when you have problems.</w:t>
+      </w:r>
+      <w:r>
+        <w:rPr>
+          <w:rStyle w:val="Emphasis"/>
+        </w:rPr>
+        <w:t xml:space="preserve"> This comment </w:t>
+      </w:r>
+      <w:r>
+        <w:rPr>
+          <w:rStyle w:val="Emphasis"/>
+        </w:rPr>
+        <w:t xml:space="preserve">is equally important </w:t>
+      </w:r>
+      <w:r>
+        <w:rPr>
+          <w:rStyle w:val="Emphasis"/>
+        </w:rPr>
+        <w:t>in industry</w:t>
+      </w:r>
+      <w:r>
+        <w:rPr>
+          <w:rStyle w:val="Emphasis"/>
+        </w:rPr>
+        <w:t xml:space="preserve"> as well</w:t>
+      </w:r>
+      <w:r>
+        <w:rPr>
+          <w:rStyle w:val="Emphasis"/>
+        </w:rPr>
+        <w:t>, not just at university.</w:t>
       </w:r>
     </w:p>
     <w:p>
@@ -4936,26 +5074,9 @@
       </w:r>
       <w:r>
         <w:rPr>
-          <w:rFonts w:ascii="Consolas" w:hAnsi="Consolas" w:cs="Consolas"/>
-          <w:sz w:val="18"/>
-        </w:rPr>
-        <w:t>“</w:t>
-      </w:r>
-      <w:proofErr w:type="spellStart"/>
-      <w:r>
-        <w:rPr>
-          <w:rFonts w:ascii="Consolas" w:hAnsi="Consolas" w:cs="Consolas"/>
-          <w:sz w:val="18"/>
-        </w:rPr>
-        <w:t>io.h</w:t>
-      </w:r>
-      <w:proofErr w:type="spellEnd"/>
-      <w:r>
-        <w:rPr>
-          <w:rFonts w:ascii="Consolas" w:hAnsi="Consolas" w:cs="Consolas"/>
-          <w:sz w:val="18"/>
-        </w:rPr>
-        <w:t>”</w:t>
+          <w:rStyle w:val="MonospaceChar"/>
+        </w:rPr>
+        <w:t>“io.h”</w:t>
       </w:r>
       <w:r>
         <w:t xml:space="preserve"> header file in your source code.</w:t>
@@ -4973,10 +5094,29 @@
         <w:t>instructions</w:t>
       </w:r>
       <w:r>
-        <w:t xml:space="preserve"> targeted at peripheral IO.</w:t>
-      </w:r>
-      <w:r>
-        <w:t xml:space="preserve"> These instructions are part of the IO family of load and store instructions and bypass all caches. The available instructions are listed below</w:t>
+        <w:t xml:space="preserve"> targeted at peripheral </w:t>
+      </w:r>
+      <w:r>
+        <w:lastRenderedPageBreak/>
+        <w:t>IO.</w:t>
+      </w:r>
+      <w:r>
+        <w:t xml:space="preserve"> These instructions </w:t>
+      </w:r>
+      <w:r>
+        <w:t xml:space="preserve">are special because they </w:t>
+      </w:r>
+      <w:r>
+        <w:t xml:space="preserve">are part of the IO family of load and store instructions and </w:t>
+      </w:r>
+      <w:r>
+        <w:rPr>
+          <w:rStyle w:val="Emphasis"/>
+        </w:rPr>
+        <w:t>bypass all caches</w:t>
+      </w:r>
+      <w:r>
+        <w:t>. The available instructions are listed below</w:t>
       </w:r>
       <w:r>
         <w:t>.</w:t>
@@ -5104,6 +5244,9 @@
         <w:t xml:space="preserve">The macros defined above contain a </w:t>
       </w:r>
       <w:r>
+        <w:rPr>
+          <w:rStyle w:val="MonospaceChar"/>
+        </w:rPr>
         <w:t>BASE</w:t>
       </w:r>
       <w:r>
@@ -5159,15 +5302,42 @@
         <w:t xml:space="preserve"> II processor by including the </w:t>
       </w:r>
       <w:r>
-        <w:t>“</w:t>
-      </w:r>
-      <w:proofErr w:type="spellStart"/>
-      <w:r>
-        <w:t>system.h</w:t>
-      </w:r>
-      <w:proofErr w:type="spellEnd"/>
-      <w:r>
-        <w:t>” header file in your source code.</w:t>
+        <w:rPr>
+          <w:rStyle w:val="MonospaceChar"/>
+        </w:rPr>
+        <w:t>“system.h”</w:t>
+      </w:r>
+      <w:r>
+        <w:t xml:space="preserve"> header file in your source code.</w:t>
+      </w:r>
+    </w:p>
+    <w:p>
+      <w:r>
+        <w:t>With all this in mind, th</w:t>
+      </w:r>
+      <w:r>
+        <w:t xml:space="preserve">e example below shows how one can perform a simple read </w:t>
+      </w:r>
+      <w:r>
+        <w:t xml:space="preserve">operation </w:t>
+      </w:r>
+      <w:r>
+        <w:t xml:space="preserve">from the </w:t>
+      </w:r>
+      <w:r>
+        <w:t>PIO peripheral’s</w:t>
+      </w:r>
+      <w:r>
+        <w:t xml:space="preserve"> data </w:t>
+      </w:r>
+      <w:r>
+        <w:t>register</w:t>
+      </w:r>
+      <w:r>
+        <w:t>.</w:t>
+      </w:r>
+      <w:r>
+        <w:t xml:space="preserve"> </w:t>
       </w:r>
     </w:p>
     <w:p>
@@ -5175,20 +5345,22 @@
         <w:pStyle w:val="Code"/>
       </w:pPr>
       <w:r>
-        <w:t>#include &lt;stdbool.h&gt;</w:t>
+        <w:t>#include &lt;inttypes.h&gt;</w:t>
       </w:r>
       <w:r>
         <w:br/>
-        <w:t>#include &lt;inttypes.h&gt;</w:t>
-      </w:r>
-      <w:r>
-        <w:br/>
+      </w:r>
+      <w:r>
         <w:t>#include "system.h"</w:t>
       </w:r>
       <w:r>
         <w:br/>
         <w:t>#include “io.h”</w:t>
       </w:r>
+      <w:r>
+        <w:br/>
+        <w:t>#include “altera_avalon_pio_regs.h”</w:t>
+      </w:r>
     </w:p>
     <w:p>
       <w:pPr>
@@ -5200,17 +5372,23 @@
         <w:pStyle w:val="Code"/>
       </w:pPr>
       <w:r>
-        <w:t>int main() {</w:t>
+        <w:t>int main(</w:t>
+      </w:r>
+      <w:r>
+        <w:t>void</w:t>
+      </w:r>
+      <w:r>
+        <w:t>) {</w:t>
       </w:r>
       <w:r>
         <w:br/>
-        <w:t xml:space="preserve">    IOWR_32DIRECT(PIO_0_BASE, 0, 0x1</w:t>
-      </w:r>
-      <w:r>
-        <w:t>2</w:t>
-      </w:r>
-      <w:r>
-        <w:t>);</w:t>
+        <w:t xml:space="preserve">    </w:t>
+      </w:r>
+      <w:r>
+        <w:t xml:space="preserve">uint32_t pio_data = </w:t>
+      </w:r>
+      <w:r>
+        <w:t>IORD_ALTERA_AVALON_PIO_DATA(base)</w:t>
       </w:r>
     </w:p>
     <w:p>
@@ -5235,15 +5413,96 @@
       </w:pPr>
     </w:p>
     <w:p>
-      <w:bookmarkStart w:id="3" w:name="_GoBack"/>
-      <w:bookmarkEnd w:id="3"/>
-      <w:r>
-        <w:t>Try to do a strobing effect with the LEDs!</w:t>
+      <w:r>
+        <w:t xml:space="preserve">Try to do write a loop where you </w:t>
+      </w:r>
+      <w:r>
+        <w:t xml:space="preserve">generate </w:t>
+      </w:r>
+      <w:r>
+        <w:t>a</w:t>
+      </w:r>
+      <w:r>
+        <w:t xml:space="preserve"> </w:t>
+      </w:r>
+      <w:r>
+        <w:t>moving</w:t>
+      </w:r>
+      <w:r>
+        <w:t xml:space="preserve"> </w:t>
+      </w:r>
+      <w:r>
+        <w:t>“</w:t>
+      </w:r>
+      <w:r>
+        <w:t>1</w:t>
+      </w:r>
+      <w:r>
+        <w:t>”</w:t>
+      </w:r>
+      <w:r>
+        <w:t xml:space="preserve"> on the LED</w:t>
+      </w:r>
+      <w:r>
+        <w:t>s.</w:t>
+      </w:r>
+      <w:r>
+        <w:t xml:space="preserve"> You should periodically write the followi</w:t>
+      </w:r>
+      <w:r>
+        <w:t>ng bit patterns to the PIO core:</w:t>
+      </w:r>
+      <w:r>
+        <w:t xml:space="preserve"> </w:t>
+      </w:r>
+    </w:p>
+    <w:p>
+      <w:pPr>
+        <w:pStyle w:val="Monospace"/>
+      </w:pPr>
+      <w:r>
+        <w:t xml:space="preserve">“00000001” </w:t>
+      </w:r>
+      <w:r>
+        <w:sym w:font="Wingdings" w:char="F0E0"/>
+      </w:r>
+      <w:r>
+        <w:t xml:space="preserve"> “00000010” </w:t>
+      </w:r>
+      <w:r>
+        <w:sym w:font="Wingdings" w:char="F0E0"/>
+      </w:r>
+      <w:r>
+        <w:t xml:space="preserve"> … </w:t>
+      </w:r>
+      <w:r>
+        <w:sym w:font="Wingdings" w:char="F0E0"/>
+      </w:r>
+      <w:r>
+        <w:t xml:space="preserve"> “01000000” </w:t>
+      </w:r>
+      <w:r>
+        <w:sym w:font="Wingdings" w:char="F0E0"/>
+      </w:r>
+      <w:r>
+        <w:t xml:space="preserve"> “10000000” </w:t>
+      </w:r>
+      <w:r>
+        <w:sym w:font="Wingdings" w:char="F0E0"/>
+      </w:r>
+      <w:r>
+        <w:t xml:space="preserve"> “00000001” </w:t>
+      </w:r>
+      <w:r>
+        <w:sym w:font="Wingdings" w:char="F0E0"/>
+      </w:r>
+      <w:r>
+        <w:t xml:space="preserve"> …</w:t>
       </w:r>
     </w:p>
     <w:sectPr>
-      <w:headerReference w:type="default" r:id="rId12"/>
-      <w:footerReference w:type="default" r:id="rId13"/>
+      <w:headerReference w:type="default" r:id="rId13"/>
+      <w:footerReference w:type="default" r:id="rId14"/>
       <w:pgSz w:w="12240" w:h="15840"/>
       <w:pgMar w:top="1440" w:right="1440" w:bottom="1440" w:left="1440" w:header="720" w:footer="720" w:gutter="0"/>
       <w:cols w:space="720"/>
@@ -5312,7 +5571,7 @@
           <w:rPr>
             <w:noProof/>
           </w:rPr>
-          <w:t>7</w:t>
+          <w:t>9</w:t>
         </w:r>
         <w:r>
           <w:rPr>
@@ -5337,32 +5596,7 @@
     </w:r>
     <w:proofErr w:type="spellEnd"/>
     <w:r>
-      <w:t xml:space="preserve">, </w:t>
-    </w:r>
-    <w:proofErr w:type="spellStart"/>
-    <w:r>
-      <w:t>Phil</w:t>
-    </w:r>
-    <w:r>
-      <w:t>é</w:t>
-    </w:r>
-    <w:r>
-      <w:t>mon</w:t>
-    </w:r>
-    <w:proofErr w:type="spellEnd"/>
-    <w:r>
-      <w:t xml:space="preserve"> </w:t>
-    </w:r>
-    <w:proofErr w:type="spellStart"/>
-    <w:r>
-      <w:t>Favrod</w:t>
-    </w:r>
-    <w:proofErr w:type="spellEnd"/>
-    <w:r>
-      <w:t xml:space="preserve">, </w:t>
-    </w:r>
-    <w:r>
-      <w:t xml:space="preserve">Sahand </w:t>
+      <w:t xml:space="preserve">, Sahand </w:t>
     </w:r>
     <w:proofErr w:type="spellStart"/>
     <w:r>
@@ -5741,6 +5975,119 @@
     </w:lvl>
   </w:abstractNum>
   <w:abstractNum w:abstractNumId="3" w15:restartNumberingAfterBreak="0">
+    <w:nsid w:val="110C359F"/>
+    <w:multiLevelType w:val="hybridMultilevel"/>
+    <w:tmpl w:val="9632A344"/>
+    <w:lvl w:ilvl="0" w:tplc="04090001">
+      <w:start w:val="1"/>
+      <w:numFmt w:val="bullet"/>
+      <w:lvlText w:val=""/>
+      <w:lvlJc w:val="left"/>
+      <w:pPr>
+        <w:ind w:left="720" w:hanging="360"/>
+      </w:pPr>
+      <w:rPr>
+        <w:rFonts w:ascii="Symbol" w:hAnsi="Symbol" w:hint="default"/>
+      </w:rPr>
+    </w:lvl>
+    <w:lvl w:ilvl="1" w:tplc="04090003" w:tentative="1">
+      <w:start w:val="1"/>
+      <w:numFmt w:val="bullet"/>
+      <w:lvlText w:val="o"/>
+      <w:lvlJc w:val="left"/>
+      <w:pPr>
+        <w:ind w:left="1440" w:hanging="360"/>
+      </w:pPr>
+      <w:rPr>
+        <w:rFonts w:ascii="Courier New" w:hAnsi="Courier New" w:cs="Courier New" w:hint="default"/>
+      </w:rPr>
+    </w:lvl>
+    <w:lvl w:ilvl="2" w:tplc="04090005" w:tentative="1">
+      <w:start w:val="1"/>
+      <w:numFmt w:val="bullet"/>
+      <w:lvlText w:val=""/>
+      <w:lvlJc w:val="left"/>
+      <w:pPr>
+        <w:ind w:left="2160" w:hanging="360"/>
+      </w:pPr>
+      <w:rPr>
+        <w:rFonts w:ascii="Wingdings" w:hAnsi="Wingdings" w:hint="default"/>
+      </w:rPr>
+    </w:lvl>
+    <w:lvl w:ilvl="3" w:tplc="04090001" w:tentative="1">
+      <w:start w:val="1"/>
+      <w:numFmt w:val="bullet"/>
+      <w:lvlText w:val=""/>
+      <w:lvlJc w:val="left"/>
+      <w:pPr>
+        <w:ind w:left="2880" w:hanging="360"/>
+      </w:pPr>
+      <w:rPr>
+        <w:rFonts w:ascii="Symbol" w:hAnsi="Symbol" w:hint="default"/>
+      </w:rPr>
+    </w:lvl>
+    <w:lvl w:ilvl="4" w:tplc="04090003" w:tentative="1">
+      <w:start w:val="1"/>
+      <w:numFmt w:val="bullet"/>
+      <w:lvlText w:val="o"/>
+      <w:lvlJc w:val="left"/>
+      <w:pPr>
+        <w:ind w:left="3600" w:hanging="360"/>
+      </w:pPr>
+      <w:rPr>
+        <w:rFonts w:ascii="Courier New" w:hAnsi="Courier New" w:cs="Courier New" w:hint="default"/>
+      </w:rPr>
+    </w:lvl>
+    <w:lvl w:ilvl="5" w:tplc="04090005" w:tentative="1">
+      <w:start w:val="1"/>
+      <w:numFmt w:val="bullet"/>
+      <w:lvlText w:val=""/>
+      <w:lvlJc w:val="left"/>
+      <w:pPr>
+        <w:ind w:left="4320" w:hanging="360"/>
+      </w:pPr>
+      <w:rPr>
+        <w:rFonts w:ascii="Wingdings" w:hAnsi="Wingdings" w:hint="default"/>
+      </w:rPr>
+    </w:lvl>
+    <w:lvl w:ilvl="6" w:tplc="04090001" w:tentative="1">
+      <w:start w:val="1"/>
+      <w:numFmt w:val="bullet"/>
+      <w:lvlText w:val=""/>
+      <w:lvlJc w:val="left"/>
+      <w:pPr>
+        <w:ind w:left="5040" w:hanging="360"/>
+      </w:pPr>
+      <w:rPr>
+        <w:rFonts w:ascii="Symbol" w:hAnsi="Symbol" w:hint="default"/>
+      </w:rPr>
+    </w:lvl>
+    <w:lvl w:ilvl="7" w:tplc="04090003" w:tentative="1">
+      <w:start w:val="1"/>
+      <w:numFmt w:val="bullet"/>
+      <w:lvlText w:val="o"/>
+      <w:lvlJc w:val="left"/>
+      <w:pPr>
+        <w:ind w:left="5760" w:hanging="360"/>
+      </w:pPr>
+      <w:rPr>
+        <w:rFonts w:ascii="Courier New" w:hAnsi="Courier New" w:cs="Courier New" w:hint="default"/>
+      </w:rPr>
+    </w:lvl>
+    <w:lvl w:ilvl="8" w:tplc="04090005" w:tentative="1">
+      <w:start w:val="1"/>
+      <w:numFmt w:val="bullet"/>
+      <w:lvlText w:val=""/>
+      <w:lvlJc w:val="left"/>
+      <w:pPr>
+        <w:ind w:left="6480" w:hanging="360"/>
+      </w:pPr>
+      <w:rPr>
+        <w:rFonts w:ascii="Wingdings" w:hAnsi="Wingdings" w:hint="default"/>
+      </w:rPr>
+    </w:lvl>
+  </w:abstractNum>
+  <w:abstractNum w:abstractNumId="4" w15:restartNumberingAfterBreak="0">
     <w:nsid w:val="1C6B59F2"/>
     <w:multiLevelType w:val="hybridMultilevel"/>
     <w:tmpl w:val="A23AF2D6"/>
@@ -5826,7 +6173,206 @@
       </w:pPr>
     </w:lvl>
   </w:abstractNum>
-  <w:abstractNum w:abstractNumId="4" w15:restartNumberingAfterBreak="0">
+  <w:abstractNum w:abstractNumId="5" w15:restartNumberingAfterBreak="0">
+    <w:nsid w:val="22A72728"/>
+    <w:multiLevelType w:val="hybridMultilevel"/>
+    <w:tmpl w:val="E56C1A40"/>
+    <w:lvl w:ilvl="0" w:tplc="04090019">
+      <w:start w:val="1"/>
+      <w:numFmt w:val="lowerLetter"/>
+      <w:lvlText w:val="%1."/>
+      <w:lvlJc w:val="left"/>
+      <w:pPr>
+        <w:ind w:left="1440" w:hanging="360"/>
+      </w:pPr>
+    </w:lvl>
+    <w:lvl w:ilvl="1" w:tplc="04090019" w:tentative="1">
+      <w:start w:val="1"/>
+      <w:numFmt w:val="lowerLetter"/>
+      <w:lvlText w:val="%2."/>
+      <w:lvlJc w:val="left"/>
+      <w:pPr>
+        <w:ind w:left="2160" w:hanging="360"/>
+      </w:pPr>
+    </w:lvl>
+    <w:lvl w:ilvl="2" w:tplc="0409001B" w:tentative="1">
+      <w:start w:val="1"/>
+      <w:numFmt w:val="lowerRoman"/>
+      <w:lvlText w:val="%3."/>
+      <w:lvlJc w:val="right"/>
+      <w:pPr>
+        <w:ind w:left="2880" w:hanging="180"/>
+      </w:pPr>
+    </w:lvl>
+    <w:lvl w:ilvl="3" w:tplc="0409000F" w:tentative="1">
+      <w:start w:val="1"/>
+      <w:numFmt w:val="decimal"/>
+      <w:lvlText w:val="%4."/>
+      <w:lvlJc w:val="left"/>
+      <w:pPr>
+        <w:ind w:left="3600" w:hanging="360"/>
+      </w:pPr>
+    </w:lvl>
+    <w:lvl w:ilvl="4" w:tplc="04090019" w:tentative="1">
+      <w:start w:val="1"/>
+      <w:numFmt w:val="lowerLetter"/>
+      <w:lvlText w:val="%5."/>
+      <w:lvlJc w:val="left"/>
+      <w:pPr>
+        <w:ind w:left="4320" w:hanging="360"/>
+      </w:pPr>
+    </w:lvl>
+    <w:lvl w:ilvl="5" w:tplc="0409001B" w:tentative="1">
+      <w:start w:val="1"/>
+      <w:numFmt w:val="lowerRoman"/>
+      <w:lvlText w:val="%6."/>
+      <w:lvlJc w:val="right"/>
+      <w:pPr>
+        <w:ind w:left="5040" w:hanging="180"/>
+      </w:pPr>
+    </w:lvl>
+    <w:lvl w:ilvl="6" w:tplc="0409000F" w:tentative="1">
+      <w:start w:val="1"/>
+      <w:numFmt w:val="decimal"/>
+      <w:lvlText w:val="%7."/>
+      <w:lvlJc w:val="left"/>
+      <w:pPr>
+        <w:ind w:left="5760" w:hanging="360"/>
+      </w:pPr>
+    </w:lvl>
+    <w:lvl w:ilvl="7" w:tplc="04090019" w:tentative="1">
+      <w:start w:val="1"/>
+      <w:numFmt w:val="lowerLetter"/>
+      <w:lvlText w:val="%8."/>
+      <w:lvlJc w:val="left"/>
+      <w:pPr>
+        <w:ind w:left="6480" w:hanging="360"/>
+      </w:pPr>
+    </w:lvl>
+    <w:lvl w:ilvl="8" w:tplc="0409001B" w:tentative="1">
+      <w:start w:val="1"/>
+      <w:numFmt w:val="lowerRoman"/>
+      <w:lvlText w:val="%9."/>
+      <w:lvlJc w:val="right"/>
+      <w:pPr>
+        <w:ind w:left="7200" w:hanging="180"/>
+      </w:pPr>
+    </w:lvl>
+  </w:abstractNum>
+  <w:abstractNum w:abstractNumId="6" w15:restartNumberingAfterBreak="0">
+    <w:nsid w:val="23DC6B71"/>
+    <w:multiLevelType w:val="hybridMultilevel"/>
+    <w:tmpl w:val="44E8DAD8"/>
+    <w:lvl w:ilvl="0" w:tplc="04090001">
+      <w:start w:val="1"/>
+      <w:numFmt w:val="bullet"/>
+      <w:lvlText w:val=""/>
+      <w:lvlJc w:val="left"/>
+      <w:pPr>
+        <w:ind w:left="720" w:hanging="360"/>
+      </w:pPr>
+      <w:rPr>
+        <w:rFonts w:ascii="Symbol" w:hAnsi="Symbol" w:hint="default"/>
+      </w:rPr>
+    </w:lvl>
+    <w:lvl w:ilvl="1" w:tplc="04090003" w:tentative="1">
+      <w:start w:val="1"/>
+      <w:numFmt w:val="bullet"/>
+      <w:lvlText w:val="o"/>
+      <w:lvlJc w:val="left"/>
+      <w:pPr>
+        <w:ind w:left="1440" w:hanging="360"/>
+      </w:pPr>
+      <w:rPr>
+        <w:rFonts w:ascii="Courier New" w:hAnsi="Courier New" w:cs="Courier New" w:hint="default"/>
+      </w:rPr>
+    </w:lvl>
+    <w:lvl w:ilvl="2" w:tplc="04090005" w:tentative="1">
+      <w:start w:val="1"/>
+      <w:numFmt w:val="bullet"/>
+      <w:lvlText w:val=""/>
+      <w:lvlJc w:val="left"/>
+      <w:pPr>
+        <w:ind w:left="2160" w:hanging="360"/>
+      </w:pPr>
+      <w:rPr>
+        <w:rFonts w:ascii="Wingdings" w:hAnsi="Wingdings" w:hint="default"/>
+      </w:rPr>
+    </w:lvl>
+    <w:lvl w:ilvl="3" w:tplc="04090001" w:tentative="1">
+      <w:start w:val="1"/>
+      <w:numFmt w:val="bullet"/>
+      <w:lvlText w:val=""/>
+      <w:lvlJc w:val="left"/>
+      <w:pPr>
+        <w:ind w:left="2880" w:hanging="360"/>
+      </w:pPr>
+      <w:rPr>
+        <w:rFonts w:ascii="Symbol" w:hAnsi="Symbol" w:hint="default"/>
+      </w:rPr>
+    </w:lvl>
+    <w:lvl w:ilvl="4" w:tplc="04090003" w:tentative="1">
+      <w:start w:val="1"/>
+      <w:numFmt w:val="bullet"/>
+      <w:lvlText w:val="o"/>
+      <w:lvlJc w:val="left"/>
+      <w:pPr>
+        <w:ind w:left="3600" w:hanging="360"/>
+      </w:pPr>
+      <w:rPr>
+        <w:rFonts w:ascii="Courier New" w:hAnsi="Courier New" w:cs="Courier New" w:hint="default"/>
+      </w:rPr>
+    </w:lvl>
+    <w:lvl w:ilvl="5" w:tplc="04090005" w:tentative="1">
+      <w:start w:val="1"/>
+      <w:numFmt w:val="bullet"/>
+      <w:lvlText w:val=""/>
+      <w:lvlJc w:val="left"/>
+      <w:pPr>
+        <w:ind w:left="4320" w:hanging="360"/>
+      </w:pPr>
+      <w:rPr>
+        <w:rFonts w:ascii="Wingdings" w:hAnsi="Wingdings" w:hint="default"/>
+      </w:rPr>
+    </w:lvl>
+    <w:lvl w:ilvl="6" w:tplc="04090001" w:tentative="1">
+      <w:start w:val="1"/>
+      <w:numFmt w:val="bullet"/>
+      <w:lvlText w:val=""/>
+      <w:lvlJc w:val="left"/>
+      <w:pPr>
+        <w:ind w:left="5040" w:hanging="360"/>
+      </w:pPr>
+      <w:rPr>
+        <w:rFonts w:ascii="Symbol" w:hAnsi="Symbol" w:hint="default"/>
+      </w:rPr>
+    </w:lvl>
+    <w:lvl w:ilvl="7" w:tplc="04090003" w:tentative="1">
+      <w:start w:val="1"/>
+      <w:numFmt w:val="bullet"/>
+      <w:lvlText w:val="o"/>
+      <w:lvlJc w:val="left"/>
+      <w:pPr>
+        <w:ind w:left="5760" w:hanging="360"/>
+      </w:pPr>
+      <w:rPr>
+        <w:rFonts w:ascii="Courier New" w:hAnsi="Courier New" w:cs="Courier New" w:hint="default"/>
+      </w:rPr>
+    </w:lvl>
+    <w:lvl w:ilvl="8" w:tplc="04090005" w:tentative="1">
+      <w:start w:val="1"/>
+      <w:numFmt w:val="bullet"/>
+      <w:lvlText w:val=""/>
+      <w:lvlJc w:val="left"/>
+      <w:pPr>
+        <w:ind w:left="6480" w:hanging="360"/>
+      </w:pPr>
+      <w:rPr>
+        <w:rFonts w:ascii="Wingdings" w:hAnsi="Wingdings" w:hint="default"/>
+      </w:rPr>
+    </w:lvl>
+  </w:abstractNum>
+  <w:abstractNum w:abstractNumId="7" w15:restartNumberingAfterBreak="0">
     <w:nsid w:val="24BB4907"/>
     <w:multiLevelType w:val="hybridMultilevel"/>
     <w:tmpl w:val="C7CED642"/>
@@ -5939,44 +6485,44 @@
       </w:rPr>
     </w:lvl>
   </w:abstractNum>
-  <w:abstractNum w:abstractNumId="5" w15:restartNumberingAfterBreak="0">
-    <w:nsid w:val="2BE6568C"/>
+  <w:abstractNum w:abstractNumId="8" w15:restartNumberingAfterBreak="0">
+    <w:nsid w:val="28F20450"/>
     <w:multiLevelType w:val="hybridMultilevel"/>
-    <w:tmpl w:val="12163ADC"/>
-    <w:lvl w:ilvl="0" w:tplc="0409000F">
-      <w:start w:val="1"/>
-      <w:numFmt w:val="decimal"/>
+    <w:tmpl w:val="E56C1A40"/>
+    <w:lvl w:ilvl="0" w:tplc="04090019">
+      <w:start w:val="1"/>
+      <w:numFmt w:val="lowerLetter"/>
       <w:lvlText w:val="%1."/>
       <w:lvlJc w:val="left"/>
       <w:pPr>
-        <w:ind w:left="720" w:hanging="360"/>
-      </w:pPr>
-    </w:lvl>
-    <w:lvl w:ilvl="1" w:tplc="04090019">
+        <w:ind w:left="1440" w:hanging="360"/>
+      </w:pPr>
+    </w:lvl>
+    <w:lvl w:ilvl="1" w:tplc="04090019" w:tentative="1">
       <w:start w:val="1"/>
       <w:numFmt w:val="lowerLetter"/>
       <w:lvlText w:val="%2."/>
       <w:lvlJc w:val="left"/>
       <w:pPr>
-        <w:ind w:left="1440" w:hanging="360"/>
-      </w:pPr>
-    </w:lvl>
-    <w:lvl w:ilvl="2" w:tplc="0409001B">
+        <w:ind w:left="2160" w:hanging="360"/>
+      </w:pPr>
+    </w:lvl>
+    <w:lvl w:ilvl="2" w:tplc="0409001B" w:tentative="1">
       <w:start w:val="1"/>
       <w:numFmt w:val="lowerRoman"/>
       <w:lvlText w:val="%3."/>
       <w:lvlJc w:val="right"/>
       <w:pPr>
-        <w:ind w:left="2160" w:hanging="180"/>
-      </w:pPr>
-    </w:lvl>
-    <w:lvl w:ilvl="3" w:tplc="0409000F">
+        <w:ind w:left="2880" w:hanging="180"/>
+      </w:pPr>
+    </w:lvl>
+    <w:lvl w:ilvl="3" w:tplc="0409000F" w:tentative="1">
       <w:start w:val="1"/>
       <w:numFmt w:val="decimal"/>
       <w:lvlText w:val="%4."/>
       <w:lvlJc w:val="left"/>
       <w:pPr>
-        <w:ind w:left="2880" w:hanging="360"/>
+        <w:ind w:left="3600" w:hanging="360"/>
       </w:pPr>
     </w:lvl>
     <w:lvl w:ilvl="4" w:tplc="04090019" w:tentative="1">
@@ -5985,7 +6531,7 @@
       <w:lvlText w:val="%5."/>
       <w:lvlJc w:val="left"/>
       <w:pPr>
-        <w:ind w:left="3600" w:hanging="360"/>
+        <w:ind w:left="4320" w:hanging="360"/>
       </w:pPr>
     </w:lvl>
     <w:lvl w:ilvl="5" w:tplc="0409001B" w:tentative="1">
@@ -5994,7 +6540,7 @@
       <w:lvlText w:val="%6."/>
       <w:lvlJc w:val="right"/>
       <w:pPr>
-        <w:ind w:left="4320" w:hanging="180"/>
+        <w:ind w:left="5040" w:hanging="180"/>
       </w:pPr>
     </w:lvl>
     <w:lvl w:ilvl="6" w:tplc="0409000F" w:tentative="1">
@@ -6003,7 +6549,7 @@
       <w:lvlText w:val="%7."/>
       <w:lvlJc w:val="left"/>
       <w:pPr>
-        <w:ind w:left="5040" w:hanging="360"/>
+        <w:ind w:left="5760" w:hanging="360"/>
       </w:pPr>
     </w:lvl>
     <w:lvl w:ilvl="7" w:tplc="04090019" w:tentative="1">
@@ -6012,7 +6558,7 @@
       <w:lvlText w:val="%8."/>
       <w:lvlJc w:val="left"/>
       <w:pPr>
-        <w:ind w:left="5760" w:hanging="360"/>
+        <w:ind w:left="6480" w:hanging="360"/>
       </w:pPr>
     </w:lvl>
     <w:lvl w:ilvl="8" w:tplc="0409001B" w:tentative="1">
@@ -6021,11 +6567,97 @@
       <w:lvlText w:val="%9."/>
       <w:lvlJc w:val="right"/>
       <w:pPr>
+        <w:ind w:left="7200" w:hanging="180"/>
+      </w:pPr>
+    </w:lvl>
+  </w:abstractNum>
+  <w:abstractNum w:abstractNumId="9" w15:restartNumberingAfterBreak="0">
+    <w:nsid w:val="2BE6568C"/>
+    <w:multiLevelType w:val="hybridMultilevel"/>
+    <w:tmpl w:val="6936BFB6"/>
+    <w:lvl w:ilvl="0" w:tplc="0409000F">
+      <w:start w:val="1"/>
+      <w:numFmt w:val="decimal"/>
+      <w:lvlText w:val="%1."/>
+      <w:lvlJc w:val="left"/>
+      <w:pPr>
+        <w:ind w:left="720" w:hanging="360"/>
+      </w:pPr>
+    </w:lvl>
+    <w:lvl w:ilvl="1" w:tplc="04090019">
+      <w:start w:val="1"/>
+      <w:numFmt w:val="lowerLetter"/>
+      <w:lvlText w:val="%2."/>
+      <w:lvlJc w:val="left"/>
+      <w:pPr>
+        <w:ind w:left="1440" w:hanging="360"/>
+      </w:pPr>
+    </w:lvl>
+    <w:lvl w:ilvl="2" w:tplc="0409001B">
+      <w:start w:val="1"/>
+      <w:numFmt w:val="lowerRoman"/>
+      <w:lvlText w:val="%3."/>
+      <w:lvlJc w:val="right"/>
+      <w:pPr>
+        <w:ind w:left="2160" w:hanging="180"/>
+      </w:pPr>
+    </w:lvl>
+    <w:lvl w:ilvl="3" w:tplc="0409000F">
+      <w:start w:val="1"/>
+      <w:numFmt w:val="decimal"/>
+      <w:lvlText w:val="%4."/>
+      <w:lvlJc w:val="left"/>
+      <w:pPr>
+        <w:ind w:left="2880" w:hanging="360"/>
+      </w:pPr>
+    </w:lvl>
+    <w:lvl w:ilvl="4" w:tplc="04090019" w:tentative="1">
+      <w:start w:val="1"/>
+      <w:numFmt w:val="lowerLetter"/>
+      <w:lvlText w:val="%5."/>
+      <w:lvlJc w:val="left"/>
+      <w:pPr>
+        <w:ind w:left="3600" w:hanging="360"/>
+      </w:pPr>
+    </w:lvl>
+    <w:lvl w:ilvl="5" w:tplc="0409001B" w:tentative="1">
+      <w:start w:val="1"/>
+      <w:numFmt w:val="lowerRoman"/>
+      <w:lvlText w:val="%6."/>
+      <w:lvlJc w:val="right"/>
+      <w:pPr>
+        <w:ind w:left="4320" w:hanging="180"/>
+      </w:pPr>
+    </w:lvl>
+    <w:lvl w:ilvl="6" w:tplc="0409000F" w:tentative="1">
+      <w:start w:val="1"/>
+      <w:numFmt w:val="decimal"/>
+      <w:lvlText w:val="%7."/>
+      <w:lvlJc w:val="left"/>
+      <w:pPr>
+        <w:ind w:left="5040" w:hanging="360"/>
+      </w:pPr>
+    </w:lvl>
+    <w:lvl w:ilvl="7" w:tplc="04090019" w:tentative="1">
+      <w:start w:val="1"/>
+      <w:numFmt w:val="lowerLetter"/>
+      <w:lvlText w:val="%8."/>
+      <w:lvlJc w:val="left"/>
+      <w:pPr>
+        <w:ind w:left="5760" w:hanging="360"/>
+      </w:pPr>
+    </w:lvl>
+    <w:lvl w:ilvl="8" w:tplc="0409001B" w:tentative="1">
+      <w:start w:val="1"/>
+      <w:numFmt w:val="lowerRoman"/>
+      <w:lvlText w:val="%9."/>
+      <w:lvlJc w:val="right"/>
+      <w:pPr>
         <w:ind w:left="6480" w:hanging="180"/>
       </w:pPr>
     </w:lvl>
   </w:abstractNum>
-  <w:abstractNum w:abstractNumId="6" w15:restartNumberingAfterBreak="0">
+  <w:abstractNum w:abstractNumId="10" w15:restartNumberingAfterBreak="0">
     <w:nsid w:val="2D0010DA"/>
     <w:multiLevelType w:val="hybridMultilevel"/>
     <w:tmpl w:val="0F3E2918"/>
@@ -6111,7 +6743,7 @@
       </w:pPr>
     </w:lvl>
   </w:abstractNum>
-  <w:abstractNum w:abstractNumId="7" w15:restartNumberingAfterBreak="0">
+  <w:abstractNum w:abstractNumId="11" w15:restartNumberingAfterBreak="0">
     <w:nsid w:val="30020590"/>
     <w:multiLevelType w:val="hybridMultilevel"/>
     <w:tmpl w:val="1BBC7D48"/>
@@ -6224,7 +6856,7 @@
       </w:rPr>
     </w:lvl>
   </w:abstractNum>
-  <w:abstractNum w:abstractNumId="8" w15:restartNumberingAfterBreak="0">
+  <w:abstractNum w:abstractNumId="12" w15:restartNumberingAfterBreak="0">
     <w:nsid w:val="3827762C"/>
     <w:multiLevelType w:val="hybridMultilevel"/>
     <w:tmpl w:val="2DD0F62C"/>
@@ -6337,7 +6969,7 @@
       </w:rPr>
     </w:lvl>
   </w:abstractNum>
-  <w:abstractNum w:abstractNumId="9" w15:restartNumberingAfterBreak="0">
+  <w:abstractNum w:abstractNumId="13" w15:restartNumberingAfterBreak="0">
     <w:nsid w:val="39A5403C"/>
     <w:multiLevelType w:val="hybridMultilevel"/>
     <w:tmpl w:val="F5B6F31C"/>
@@ -6450,7 +7082,7 @@
       </w:rPr>
     </w:lvl>
   </w:abstractNum>
-  <w:abstractNum w:abstractNumId="10" w15:restartNumberingAfterBreak="0">
+  <w:abstractNum w:abstractNumId="14" w15:restartNumberingAfterBreak="0">
     <w:nsid w:val="3EBC03E0"/>
     <w:multiLevelType w:val="hybridMultilevel"/>
     <w:tmpl w:val="D0CEEA68"/>
@@ -6563,7 +7195,7 @@
       </w:rPr>
     </w:lvl>
   </w:abstractNum>
-  <w:abstractNum w:abstractNumId="11" w15:restartNumberingAfterBreak="0">
+  <w:abstractNum w:abstractNumId="15" w15:restartNumberingAfterBreak="0">
     <w:nsid w:val="456C7992"/>
     <w:multiLevelType w:val="hybridMultilevel"/>
     <w:tmpl w:val="3EF24D72"/>
@@ -6649,7 +7281,7 @@
       </w:pPr>
     </w:lvl>
   </w:abstractNum>
-  <w:abstractNum w:abstractNumId="12" w15:restartNumberingAfterBreak="0">
+  <w:abstractNum w:abstractNumId="16" w15:restartNumberingAfterBreak="0">
     <w:nsid w:val="4735728D"/>
     <w:multiLevelType w:val="hybridMultilevel"/>
     <w:tmpl w:val="D720771A"/>
@@ -6762,7 +7394,7 @@
       </w:rPr>
     </w:lvl>
   </w:abstractNum>
-  <w:abstractNum w:abstractNumId="13" w15:restartNumberingAfterBreak="0">
+  <w:abstractNum w:abstractNumId="17" w15:restartNumberingAfterBreak="0">
     <w:nsid w:val="47FD7961"/>
     <w:multiLevelType w:val="hybridMultilevel"/>
     <w:tmpl w:val="9196D072"/>
@@ -6875,7 +7507,7 @@
       </w:rPr>
     </w:lvl>
   </w:abstractNum>
-  <w:abstractNum w:abstractNumId="14" w15:restartNumberingAfterBreak="0">
+  <w:abstractNum w:abstractNumId="18" w15:restartNumberingAfterBreak="0">
     <w:nsid w:val="49307376"/>
     <w:multiLevelType w:val="hybridMultilevel"/>
     <w:tmpl w:val="7C52B99E"/>
@@ -6988,7 +7620,7 @@
       </w:rPr>
     </w:lvl>
   </w:abstractNum>
-  <w:abstractNum w:abstractNumId="15" w15:restartNumberingAfterBreak="0">
+  <w:abstractNum w:abstractNumId="19" w15:restartNumberingAfterBreak="0">
     <w:nsid w:val="4A4E459D"/>
     <w:multiLevelType w:val="hybridMultilevel"/>
     <w:tmpl w:val="B824AE52"/>
@@ -7101,7 +7733,7 @@
       </w:rPr>
     </w:lvl>
   </w:abstractNum>
-  <w:abstractNum w:abstractNumId="16" w15:restartNumberingAfterBreak="0">
+  <w:abstractNum w:abstractNumId="20" w15:restartNumberingAfterBreak="0">
     <w:nsid w:val="4CC30C33"/>
     <w:multiLevelType w:val="hybridMultilevel"/>
     <w:tmpl w:val="82F6A358"/>
@@ -7214,7 +7846,7 @@
       </w:rPr>
     </w:lvl>
   </w:abstractNum>
-  <w:abstractNum w:abstractNumId="17" w15:restartNumberingAfterBreak="0">
+  <w:abstractNum w:abstractNumId="21" w15:restartNumberingAfterBreak="0">
     <w:nsid w:val="4F9548F0"/>
     <w:multiLevelType w:val="hybridMultilevel"/>
     <w:tmpl w:val="D39EEC14"/>
@@ -7300,7 +7932,7 @@
       </w:pPr>
     </w:lvl>
   </w:abstractNum>
-  <w:abstractNum w:abstractNumId="18" w15:restartNumberingAfterBreak="0">
+  <w:abstractNum w:abstractNumId="22" w15:restartNumberingAfterBreak="0">
     <w:nsid w:val="52682B5D"/>
     <w:multiLevelType w:val="hybridMultilevel"/>
     <w:tmpl w:val="9ACE6696"/>
@@ -7386,7 +8018,7 @@
       </w:pPr>
     </w:lvl>
   </w:abstractNum>
-  <w:abstractNum w:abstractNumId="19" w15:restartNumberingAfterBreak="0">
+  <w:abstractNum w:abstractNumId="23" w15:restartNumberingAfterBreak="0">
     <w:nsid w:val="5FE518F1"/>
     <w:multiLevelType w:val="hybridMultilevel"/>
     <w:tmpl w:val="137AA728"/>
@@ -7499,7 +8131,7 @@
       </w:rPr>
     </w:lvl>
   </w:abstractNum>
-  <w:abstractNum w:abstractNumId="20" w15:restartNumberingAfterBreak="0">
+  <w:abstractNum w:abstractNumId="24" w15:restartNumberingAfterBreak="0">
     <w:nsid w:val="61AE0E33"/>
     <w:multiLevelType w:val="hybridMultilevel"/>
     <w:tmpl w:val="EAF8E874"/>
@@ -7612,7 +8244,7 @@
       </w:rPr>
     </w:lvl>
   </w:abstractNum>
-  <w:abstractNum w:abstractNumId="21" w15:restartNumberingAfterBreak="0">
+  <w:abstractNum w:abstractNumId="25" w15:restartNumberingAfterBreak="0">
     <w:nsid w:val="630175F1"/>
     <w:multiLevelType w:val="hybridMultilevel"/>
     <w:tmpl w:val="37844E78"/>
@@ -7725,7 +8357,7 @@
       </w:rPr>
     </w:lvl>
   </w:abstractNum>
-  <w:abstractNum w:abstractNumId="22" w15:restartNumberingAfterBreak="0">
+  <w:abstractNum w:abstractNumId="26" w15:restartNumberingAfterBreak="0">
     <w:nsid w:val="6AD65FD6"/>
     <w:multiLevelType w:val="hybridMultilevel"/>
     <w:tmpl w:val="E3502900"/>
@@ -7838,7 +8470,7 @@
       </w:rPr>
     </w:lvl>
   </w:abstractNum>
-  <w:abstractNum w:abstractNumId="23" w15:restartNumberingAfterBreak="0">
+  <w:abstractNum w:abstractNumId="27" w15:restartNumberingAfterBreak="0">
     <w:nsid w:val="6E022302"/>
     <w:multiLevelType w:val="hybridMultilevel"/>
     <w:tmpl w:val="90DAA82C"/>
@@ -7924,7 +8556,7 @@
       </w:pPr>
     </w:lvl>
   </w:abstractNum>
-  <w:abstractNum w:abstractNumId="24" w15:restartNumberingAfterBreak="0">
+  <w:abstractNum w:abstractNumId="28" w15:restartNumberingAfterBreak="0">
     <w:nsid w:val="6EA87BBC"/>
     <w:multiLevelType w:val="hybridMultilevel"/>
     <w:tmpl w:val="392A7092"/>
@@ -8037,7 +8669,7 @@
       </w:rPr>
     </w:lvl>
   </w:abstractNum>
-  <w:abstractNum w:abstractNumId="25" w15:restartNumberingAfterBreak="0">
+  <w:abstractNum w:abstractNumId="29" w15:restartNumberingAfterBreak="0">
     <w:nsid w:val="70082850"/>
     <w:multiLevelType w:val="hybridMultilevel"/>
     <w:tmpl w:val="86946370"/>
@@ -8150,7 +8782,7 @@
       </w:rPr>
     </w:lvl>
   </w:abstractNum>
-  <w:abstractNum w:abstractNumId="26" w15:restartNumberingAfterBreak="0">
+  <w:abstractNum w:abstractNumId="30" w15:restartNumberingAfterBreak="0">
     <w:nsid w:val="74744515"/>
     <w:multiLevelType w:val="hybridMultilevel"/>
     <w:tmpl w:val="193A10A2"/>
@@ -8236,7 +8868,7 @@
       </w:pPr>
     </w:lvl>
   </w:abstractNum>
-  <w:abstractNum w:abstractNumId="27" w15:restartNumberingAfterBreak="0">
+  <w:abstractNum w:abstractNumId="31" w15:restartNumberingAfterBreak="0">
     <w:nsid w:val="7D0D2A30"/>
     <w:multiLevelType w:val="hybridMultilevel"/>
     <w:tmpl w:val="584CE652"/>
@@ -8323,88 +8955,100 @@
     </w:lvl>
   </w:abstractNum>
   <w:num w:numId="1">
-    <w:abstractNumId w:val="24"/>
+    <w:abstractNumId w:val="28"/>
   </w:num>
   <w:num w:numId="2">
-    <w:abstractNumId w:val="8"/>
+    <w:abstractNumId w:val="12"/>
   </w:num>
   <w:num w:numId="3">
-    <w:abstractNumId w:val="9"/>
+    <w:abstractNumId w:val="13"/>
   </w:num>
   <w:num w:numId="4">
-    <w:abstractNumId w:val="10"/>
+    <w:abstractNumId w:val="14"/>
   </w:num>
   <w:num w:numId="5">
-    <w:abstractNumId w:val="25"/>
+    <w:abstractNumId w:val="29"/>
   </w:num>
   <w:num w:numId="6">
-    <w:abstractNumId w:val="16"/>
+    <w:abstractNumId w:val="20"/>
   </w:num>
   <w:num w:numId="7">
-    <w:abstractNumId w:val="15"/>
+    <w:abstractNumId w:val="19"/>
   </w:num>
   <w:num w:numId="8">
+    <w:abstractNumId w:val="21"/>
+  </w:num>
+  <w:num w:numId="9">
+    <w:abstractNumId w:val="23"/>
+  </w:num>
+  <w:num w:numId="10">
     <w:abstractNumId w:val="17"/>
   </w:num>
-  <w:num w:numId="9">
-    <w:abstractNumId w:val="19"/>
-  </w:num>
-  <w:num w:numId="10">
-    <w:abstractNumId w:val="13"/>
-  </w:num>
   <w:num w:numId="11">
-    <w:abstractNumId w:val="27"/>
+    <w:abstractNumId w:val="31"/>
   </w:num>
   <w:num w:numId="12">
     <w:abstractNumId w:val="2"/>
   </w:num>
   <w:num w:numId="13">
-    <w:abstractNumId w:val="14"/>
+    <w:abstractNumId w:val="18"/>
   </w:num>
   <w:num w:numId="14">
     <w:abstractNumId w:val="0"/>
   </w:num>
   <w:num w:numId="15">
-    <w:abstractNumId w:val="3"/>
+    <w:abstractNumId w:val="4"/>
   </w:num>
   <w:num w:numId="16">
+    <w:abstractNumId w:val="11"/>
+  </w:num>
+  <w:num w:numId="17">
+    <w:abstractNumId w:val="16"/>
+  </w:num>
+  <w:num w:numId="18">
+    <w:abstractNumId w:val="26"/>
+  </w:num>
+  <w:num w:numId="19">
     <w:abstractNumId w:val="7"/>
   </w:num>
-  <w:num w:numId="17">
-    <w:abstractNumId w:val="12"/>
-  </w:num>
-  <w:num w:numId="18">
-    <w:abstractNumId w:val="22"/>
-  </w:num>
-  <w:num w:numId="19">
-    <w:abstractNumId w:val="4"/>
-  </w:num>
   <w:num w:numId="20">
-    <w:abstractNumId w:val="20"/>
+    <w:abstractNumId w:val="24"/>
   </w:num>
   <w:num w:numId="21">
-    <w:abstractNumId w:val="6"/>
+    <w:abstractNumId w:val="10"/>
   </w:num>
   <w:num w:numId="22">
-    <w:abstractNumId w:val="26"/>
+    <w:abstractNumId w:val="30"/>
   </w:num>
   <w:num w:numId="23">
-    <w:abstractNumId w:val="23"/>
+    <w:abstractNumId w:val="27"/>
   </w:num>
   <w:num w:numId="24">
     <w:abstractNumId w:val="1"/>
   </w:num>
   <w:num w:numId="25">
+    <w:abstractNumId w:val="9"/>
+  </w:num>
+  <w:num w:numId="26">
+    <w:abstractNumId w:val="22"/>
+  </w:num>
+  <w:num w:numId="27">
+    <w:abstractNumId w:val="15"/>
+  </w:num>
+  <w:num w:numId="28">
+    <w:abstractNumId w:val="25"/>
+  </w:num>
+  <w:num w:numId="29">
     <w:abstractNumId w:val="5"/>
   </w:num>
-  <w:num w:numId="26">
-    <w:abstractNumId w:val="18"/>
+  <w:num w:numId="30">
+    <w:abstractNumId w:val="8"/>
   </w:num>
-  <w:num w:numId="27">
-    <w:abstractNumId w:val="11"/>
+  <w:num w:numId="31">
+    <w:abstractNumId w:val="3"/>
   </w:num>
-  <w:num w:numId="28">
-    <w:abstractNumId w:val="21"/>
+  <w:num w:numId="32">
+    <w:abstractNumId w:val="6"/>
   </w:num>
 </w:numbering>
 </file>
@@ -10116,7 +10760,7 @@
 </file>
 
 <file path=customXml/itemProps1.xml><?xml version="1.0" encoding="utf-8"?>
-<ds:datastoreItem xmlns:ds="http://schemas.openxmlformats.org/officeDocument/2006/customXml" ds:itemID="{D014F810-8DA2-4AE9-98BF-2A2F25F2657A}">
+<ds:datastoreItem xmlns:ds="http://schemas.openxmlformats.org/officeDocument/2006/customXml" ds:itemID="{4B72F12E-9294-4367-AD56-99CD616E5DCE}">
   <ds:schemaRefs>
     <ds:schemaRef ds:uri="http://schemas.openxmlformats.org/officeDocument/2006/bibliography"/>
   </ds:schemaRefs>

</xml_diff>

<commit_message>
[lab2] Use 128k of on-chip memory instead of 256k
</commit_message>
<xml_diff>
--- a/lab2/lab2.docx
+++ b/lab2/lab2.docx
@@ -7,6 +7,8 @@
         <w:pStyle w:val="Title"/>
         <w:jc w:val="center"/>
       </w:pPr>
+      <w:bookmarkStart w:id="0" w:name="_GoBack"/>
+      <w:bookmarkEnd w:id="0"/>
       <w:r>
         <w:t>Lab 2</w:t>
       </w:r>
@@ -971,7 +973,7 @@
           <w:noProof/>
         </w:rPr>
         <w:drawing>
-          <wp:inline distT="0" distB="0" distL="0" distR="0" wp14:anchorId="0FB471E3" wp14:editId="1881D3EE">
+          <wp:inline distT="0" distB="0" distL="0" distR="0" wp14:anchorId="02B02C02" wp14:editId="3B950019">
             <wp:extent cx="5943600" cy="3597275"/>
             <wp:effectExtent l="0" t="0" r="0" b="3175"/>
             <wp:docPr id="5" name="Picture 5"/>
@@ -1018,7 +1020,7 @@
         <w:pStyle w:val="Caption"/>
         <w:jc w:val="center"/>
       </w:pPr>
-      <w:bookmarkStart w:id="0" w:name="_Ref448307012"/>
+      <w:bookmarkStart w:id="1" w:name="_Ref448307012"/>
       <w:r>
         <w:t xml:space="preserve">Figure </w:t>
       </w:r>
@@ -1043,7 +1045,7 @@
         </w:rPr>
         <w:fldChar w:fldCharType="end"/>
       </w:r>
-      <w:bookmarkEnd w:id="0"/>
+      <w:bookmarkEnd w:id="1"/>
       <w:r>
         <w:t>.</w:t>
       </w:r>
@@ -1334,12 +1336,7 @@
         <w:t>serious engineers</w:t>
       </w:r>
       <w:r>
-        <w:t xml:space="preserve"> have previously used. It consists of an ancestral tech</w:t>
-      </w:r>
-      <w:bookmarkStart w:id="1" w:name="_GoBack"/>
-      <w:bookmarkEnd w:id="1"/>
-      <w:r>
-        <w:t xml:space="preserve">nique that can be summarized by 1 acronym: </w:t>
+        <w:t xml:space="preserve"> have previously used. It consists of an ancestral technique that can be summarized by 1 acronym: </w:t>
       </w:r>
       <w:r>
         <w:rPr>
@@ -2858,7 +2855,7 @@
         <w:t>Total memory size</w:t>
       </w:r>
       <w:r>
-        <w:t xml:space="preserve"> to be 256</w:t>
+        <w:t xml:space="preserve"> to be 128</w:t>
       </w:r>
       <w:r>
         <w:t>k and hit the tab key on your keyboard to autocomplete.</w:t>
@@ -3632,7 +3629,7 @@
           <w:noProof/>
         </w:rPr>
         <w:drawing>
-          <wp:inline distT="0" distB="0" distL="0" distR="0" wp14:anchorId="47AC095B" wp14:editId="2DEFD53B">
+          <wp:inline distT="0" distB="0" distL="0" distR="0" wp14:anchorId="5E31A1D7" wp14:editId="311A8F05">
             <wp:extent cx="5727700" cy="2565400"/>
             <wp:effectExtent l="0" t="0" r="12700" b="0"/>
             <wp:docPr id="1" name="Picture 1" descr="../Downloads/ultimate_starters_guide_qsys_capture.png"/>
@@ -3708,6 +3705,9 @@
         <w:t>2</w:t>
       </w:r>
       <w:r>
+        <w:rPr>
+          <w:noProof/>
+        </w:rPr>
         <w:fldChar w:fldCharType="end"/>
       </w:r>
       <w:bookmarkEnd w:id="2"/>
@@ -9657,6 +9657,7 @@
   <w:style w:type="character" w:default="1" w:styleId="DefaultParagraphFont">
     <w:name w:val="Default Paragraph Font"/>
     <w:uiPriority w:val="1"/>
+    <w:semiHidden/>
     <w:unhideWhenUsed/>
   </w:style>
   <w:style w:type="table" w:default="1" w:styleId="TableNormal">
@@ -10760,7 +10761,7 @@
 </file>
 
 <file path=customXml/itemProps1.xml><?xml version="1.0" encoding="utf-8"?>
-<ds:datastoreItem xmlns:ds="http://schemas.openxmlformats.org/officeDocument/2006/customXml" ds:itemID="{4B72F12E-9294-4367-AD56-99CD616E5DCE}">
+<ds:datastoreItem xmlns:ds="http://schemas.openxmlformats.org/officeDocument/2006/customXml" ds:itemID="{F688977E-5B53-4867-8BDC-453074026AEF}">
   <ds:schemaRefs>
     <ds:schemaRef ds:uri="http://schemas.openxmlformats.org/officeDocument/2006/bibliography"/>
   </ds:schemaRefs>

</xml_diff>